<commit_message>
revision of previous commit (changed name line colour for consistent styling)
</commit_message>
<xml_diff>
--- a/public/rajatkumar-cv.docx
+++ b/public/rajatkumar-cv.docx
@@ -6,6 +6,23 @@
       <w:r>
         <w:t>RAJAT KUMAR CV</w:t>
       </w:r>
+    </w:p>
+    <w:p/>
+    <w:p>
+      <w:r>
+        <w:br/>
+      </w:r>
+      <w:r>
+        <w:br/>
+      </w:r>
+      <w:hyperlink r:id="rId4" w:history="1">
+        <w:r>
+          <w:rPr>
+            <w:rStyle w:val="Hyperlink"/>
+          </w:rPr>
+          <w:t>View Portfolio Website</w:t>
+        </w:r>
+      </w:hyperlink>
     </w:p>
     <w:sectPr>
       <w:pgSz w:w="11900" w:h="16840"/>
@@ -439,6 +456,41 @@
     <w:semiHidden/>
     <w:unhideWhenUsed/>
   </w:style>
+  <w:style w:type="character" w:styleId="Hyperlink">
+    <w:name w:val="Hyperlink"/>
+    <w:basedOn w:val="DefaultParagraphFont"/>
+    <w:uiPriority w:val="99"/>
+    <w:unhideWhenUsed/>
+    <w:rsid w:val="004B083D"/>
+    <w:rPr>
+      <w:color w:val="0563C1" w:themeColor="hyperlink"/>
+      <w:u w:val="single"/>
+    </w:rPr>
+  </w:style>
+  <w:style w:type="character" w:styleId="UnresolvedMention">
+    <w:name w:val="Unresolved Mention"/>
+    <w:basedOn w:val="DefaultParagraphFont"/>
+    <w:uiPriority w:val="99"/>
+    <w:semiHidden/>
+    <w:unhideWhenUsed/>
+    <w:rsid w:val="004B083D"/>
+    <w:rPr>
+      <w:color w:val="605E5C"/>
+      <w:shd w:val="clear" w:color="auto" w:fill="E1DFDD"/>
+    </w:rPr>
+  </w:style>
+  <w:style w:type="character" w:styleId="FollowedHyperlink">
+    <w:name w:val="FollowedHyperlink"/>
+    <w:basedOn w:val="DefaultParagraphFont"/>
+    <w:uiPriority w:val="99"/>
+    <w:semiHidden/>
+    <w:unhideWhenUsed/>
+    <w:rsid w:val="00864373"/>
+    <w:rPr>
+      <w:color w:val="954F72" w:themeColor="followedHyperlink"/>
+      <w:u w:val="single"/>
+    </w:rPr>
+  </w:style>
 </w:styles>
 </file>
 

</xml_diff>

<commit_message>
cleanup for presentation including new cv and cover letter
</commit_message>
<xml_diff>
--- a/public/rajatkumar-cv.docx
+++ b/public/rajatkumar-cv.docx
@@ -145,6 +145,8 @@
                             <w:pPr>
                               <w:rPr>
                                 <w:color w:val="FFFFFF" w:themeColor="background1"/>
+                                <w:sz w:val="20"/>
+                                <w:szCs w:val="20"/>
                               </w:rPr>
                             </w:pPr>
                           </w:p>
@@ -220,6 +222,8 @@
                       <w:pPr>
                         <w:rPr>
                           <w:color w:val="FFFFFF" w:themeColor="background1"/>
+                          <w:sz w:val="20"/>
+                          <w:szCs w:val="20"/>
                         </w:rPr>
                       </w:pPr>
                     </w:p>
@@ -840,7 +844,27 @@
           <w:szCs w:val="26"/>
           <w:lang w:eastAsia="en-GB"/>
         </w:rPr>
-        <w:t xml:space="preserve"> I have been in the tech industry since I was 19. As a </w:t>
+        <w:t xml:space="preserve"> I have been in the tech industry since I was </w:t>
+      </w:r>
+      <w:r>
+        <w:rPr>
+          <w:rFonts w:ascii="Calibri" w:eastAsia="Times New Roman" w:hAnsi="Calibri" w:cs="Calibri"/>
+          <w:color w:val="000000" w:themeColor="text1"/>
+          <w:sz w:val="26"/>
+          <w:szCs w:val="26"/>
+          <w:lang w:eastAsia="en-GB"/>
+        </w:rPr>
+        <w:t>20</w:t>
+      </w:r>
+      <w:r>
+        <w:rPr>
+          <w:rFonts w:ascii="Calibri" w:eastAsia="Times New Roman" w:hAnsi="Calibri" w:cs="Calibri"/>
+          <w:color w:val="000000" w:themeColor="text1"/>
+          <w:sz w:val="26"/>
+          <w:szCs w:val="26"/>
+          <w:lang w:eastAsia="en-GB"/>
+        </w:rPr>
+        <w:t xml:space="preserve">. As a </w:t>
       </w:r>
       <w:r>
         <w:rPr>
@@ -1023,7 +1047,7 @@
           <w:color w:val="000000" w:themeColor="text1"/>
           <w:lang w:eastAsia="en-GB"/>
         </w:rPr>
-        <w:t>Jan</w:t>
+        <w:t>Mar</w:t>
       </w:r>
       <w:r>
         <w:rPr>
@@ -1305,7 +1329,27 @@
           <w:szCs w:val="26"/>
           <w:lang w:eastAsia="en-GB"/>
         </w:rPr>
-        <w:t>Freelance programmer and developer on Fiverr</w:t>
+        <w:t>Freelance programmer and de</w:t>
+      </w:r>
+      <w:r>
+        <w:rPr>
+          <w:rFonts w:eastAsia="Times New Roman" w:cstheme="minorHAnsi"/>
+          <w:color w:val="000000" w:themeColor="text1"/>
+          <w:sz w:val="26"/>
+          <w:szCs w:val="26"/>
+          <w:lang w:eastAsia="en-GB"/>
+        </w:rPr>
+        <w:t>signer</w:t>
+      </w:r>
+      <w:r>
+        <w:rPr>
+          <w:rFonts w:eastAsia="Times New Roman" w:cstheme="minorHAnsi"/>
+          <w:color w:val="000000" w:themeColor="text1"/>
+          <w:sz w:val="26"/>
+          <w:szCs w:val="26"/>
+          <w:lang w:eastAsia="en-GB"/>
+        </w:rPr>
+        <w:t xml:space="preserve"> on Fiverr</w:t>
       </w:r>
     </w:p>
     <w:p>
@@ -1331,17 +1375,7 @@
           <w:szCs w:val="26"/>
           <w:lang w:eastAsia="en-GB"/>
         </w:rPr>
-        <w:t xml:space="preserve">Developed, </w:t>
-      </w:r>
-      <w:r>
-        <w:rPr>
-          <w:rFonts w:eastAsia="Times New Roman" w:cstheme="minorHAnsi"/>
-          <w:color w:val="000000" w:themeColor="text1"/>
-          <w:sz w:val="26"/>
-          <w:szCs w:val="26"/>
-          <w:lang w:eastAsia="en-GB"/>
-        </w:rPr>
-        <w:t>debugged and tweaked websites on Shopify and WordPress for start-up companies</w:t>
+        <w:t>Developed, debugged and tweaked websites on Shopify and WordPress for start-up companies</w:t>
       </w:r>
     </w:p>
     <w:p>
@@ -1367,7 +1401,67 @@
           <w:szCs w:val="26"/>
           <w:lang w:eastAsia="en-GB"/>
         </w:rPr>
-        <w:t>Compiled videos for start-up companies using social media such as Facebook and Instagram to create brand awareness</w:t>
+        <w:t xml:space="preserve">Compiled videos </w:t>
+      </w:r>
+      <w:r>
+        <w:rPr>
+          <w:rFonts w:eastAsia="Times New Roman" w:cstheme="minorHAnsi"/>
+          <w:color w:val="000000" w:themeColor="text1"/>
+          <w:sz w:val="26"/>
+          <w:szCs w:val="26"/>
+          <w:lang w:eastAsia="en-GB"/>
+        </w:rPr>
+        <w:t xml:space="preserve">and email templates </w:t>
+      </w:r>
+      <w:r>
+        <w:rPr>
+          <w:rFonts w:eastAsia="Times New Roman" w:cstheme="minorHAnsi"/>
+          <w:color w:val="000000" w:themeColor="text1"/>
+          <w:sz w:val="26"/>
+          <w:szCs w:val="26"/>
+          <w:lang w:eastAsia="en-GB"/>
+        </w:rPr>
+        <w:t xml:space="preserve">for start-up companies </w:t>
+      </w:r>
+      <w:r>
+        <w:rPr>
+          <w:rFonts w:eastAsia="Times New Roman" w:cstheme="minorHAnsi"/>
+          <w:color w:val="000000" w:themeColor="text1"/>
+          <w:sz w:val="26"/>
+          <w:szCs w:val="26"/>
+          <w:lang w:eastAsia="en-GB"/>
+        </w:rPr>
+        <w:t>to display on</w:t>
+      </w:r>
+      <w:r>
+        <w:rPr>
+          <w:rFonts w:eastAsia="Times New Roman" w:cstheme="minorHAnsi"/>
+          <w:color w:val="000000" w:themeColor="text1"/>
+          <w:sz w:val="26"/>
+          <w:szCs w:val="26"/>
+          <w:lang w:eastAsia="en-GB"/>
+        </w:rPr>
+        <w:t xml:space="preserve"> social media such as Facebook </w:t>
+      </w:r>
+      <w:r>
+        <w:rPr>
+          <w:rFonts w:eastAsia="Times New Roman" w:cstheme="minorHAnsi"/>
+          <w:color w:val="000000" w:themeColor="text1"/>
+          <w:sz w:val="26"/>
+          <w:szCs w:val="26"/>
+          <w:lang w:eastAsia="en-GB"/>
+        </w:rPr>
+        <w:t>&amp;</w:t>
+      </w:r>
+      <w:r>
+        <w:rPr>
+          <w:rFonts w:eastAsia="Times New Roman" w:cstheme="minorHAnsi"/>
+          <w:color w:val="000000" w:themeColor="text1"/>
+          <w:sz w:val="26"/>
+          <w:szCs w:val="26"/>
+          <w:lang w:eastAsia="en-GB"/>
+        </w:rPr>
+        <w:t xml:space="preserve"> Instagram to create brand awareness</w:t>
       </w:r>
     </w:p>
     <w:p>
@@ -1403,7 +1497,19 @@
           <w:szCs w:val="26"/>
           <w:lang w:eastAsia="en-GB"/>
         </w:rPr>
-        <w:t>for start-up companies to attract customers with seasonal marketing (Birthday, Valentines Day, Anniversary, Christmas)</w:t>
+        <w:t xml:space="preserve">for start-up companies to attract customers with seasonal marketing </w:t>
+      </w:r>
+      <w:r>
+        <w:rPr>
+          <w:rFonts w:eastAsia="Times New Roman" w:cstheme="minorHAnsi"/>
+          <w:i/>
+          <w:iCs/>
+          <w:color w:val="000000" w:themeColor="text1"/>
+          <w:sz w:val="26"/>
+          <w:szCs w:val="26"/>
+          <w:lang w:eastAsia="en-GB"/>
+        </w:rPr>
+        <w:t>(Birthday, Valentines Day, Anniversary, Christmas)</w:t>
       </w:r>
     </w:p>
     <w:p>
@@ -1581,7 +1687,77 @@
           <w:szCs w:val="26"/>
           <w:lang w:eastAsia="en-GB"/>
         </w:rPr>
-        <w:t>HERBLIFE</w:t>
+        <w:t>‘</w:t>
+      </w:r>
+      <w:r>
+        <w:rPr>
+          <w:rFonts w:eastAsia="Times New Roman" w:cstheme="minorHAnsi"/>
+          <w:b/>
+          <w:bCs/>
+          <w:i/>
+          <w:iCs/>
+          <w:color w:val="000000" w:themeColor="text1"/>
+          <w:sz w:val="26"/>
+          <w:szCs w:val="26"/>
+          <w:lang w:eastAsia="en-GB"/>
+        </w:rPr>
+        <w:t>H</w:t>
+      </w:r>
+      <w:r>
+        <w:rPr>
+          <w:rFonts w:eastAsia="Times New Roman" w:cstheme="minorHAnsi"/>
+          <w:b/>
+          <w:bCs/>
+          <w:i/>
+          <w:iCs/>
+          <w:color w:val="000000" w:themeColor="text1"/>
+          <w:sz w:val="26"/>
+          <w:szCs w:val="26"/>
+          <w:lang w:eastAsia="en-GB"/>
+        </w:rPr>
+        <w:t>erb</w:t>
+      </w:r>
+      <w:r>
+        <w:rPr>
+          <w:rFonts w:eastAsia="Times New Roman" w:cstheme="minorHAnsi"/>
+          <w:b/>
+          <w:bCs/>
+          <w:i/>
+          <w:iCs/>
+          <w:color w:val="000000" w:themeColor="text1"/>
+          <w:sz w:val="26"/>
+          <w:szCs w:val="26"/>
+          <w:lang w:eastAsia="en-GB"/>
+        </w:rPr>
+        <w:t>L</w:t>
+      </w:r>
+      <w:r>
+        <w:rPr>
+          <w:rFonts w:eastAsia="Times New Roman" w:cstheme="minorHAnsi"/>
+          <w:b/>
+          <w:bCs/>
+          <w:i/>
+          <w:iCs/>
+          <w:color w:val="000000" w:themeColor="text1"/>
+          <w:sz w:val="26"/>
+          <w:szCs w:val="26"/>
+          <w:lang w:eastAsia="en-GB"/>
+        </w:rPr>
+        <w:t>eaves</w:t>
+      </w:r>
+      <w:r>
+        <w:rPr>
+          <w:rFonts w:eastAsia="Times New Roman" w:cstheme="minorHAnsi"/>
+          <w:b/>
+          <w:bCs/>
+          <w:i/>
+          <w:iCs/>
+          <w:color w:val="000000" w:themeColor="text1"/>
+          <w:sz w:val="26"/>
+          <w:szCs w:val="26"/>
+          <w:lang w:eastAsia="en-GB"/>
+        </w:rPr>
+        <w:t>’</w:t>
       </w:r>
     </w:p>
     <w:p>
@@ -1637,7 +1813,27 @@
           <w:szCs w:val="26"/>
           <w:lang w:eastAsia="en-GB"/>
         </w:rPr>
-        <w:t xml:space="preserve"> called </w:t>
+        <w:t xml:space="preserve"> </w:t>
+      </w:r>
+      <w:r>
+        <w:rPr>
+          <w:rFonts w:eastAsia="Times New Roman" w:cstheme="minorHAnsi"/>
+          <w:color w:val="000000" w:themeColor="text1"/>
+          <w:sz w:val="26"/>
+          <w:szCs w:val="26"/>
+          <w:lang w:eastAsia="en-GB"/>
+        </w:rPr>
+        <w:t xml:space="preserve">as a beta app </w:t>
+      </w:r>
+      <w:r>
+        <w:rPr>
+          <w:rFonts w:eastAsia="Times New Roman" w:cstheme="minorHAnsi"/>
+          <w:color w:val="000000" w:themeColor="text1"/>
+          <w:sz w:val="26"/>
+          <w:szCs w:val="26"/>
+          <w:lang w:eastAsia="en-GB"/>
+        </w:rPr>
+        <w:t xml:space="preserve">called </w:t>
       </w:r>
       <w:r>
         <w:rPr>
@@ -1668,28 +1864,6 @@
     </w:p>
     <w:p>
       <w:pPr>
-        <w:rPr>
-          <w:rFonts w:ascii="Montserrat SemiBold" w:eastAsia="Times New Roman" w:hAnsi="Montserrat SemiBold" w:cs="Calibri"/>
-          <w:b/>
-          <w:bCs/>
-          <w:color w:val="000000" w:themeColor="text1"/>
-          <w:lang w:eastAsia="en-GB"/>
-        </w:rPr>
-      </w:pPr>
-    </w:p>
-    <w:p>
-      <w:pPr>
-        <w:rPr>
-          <w:rFonts w:ascii="Montserrat SemiBold" w:eastAsia="Times New Roman" w:hAnsi="Montserrat SemiBold" w:cs="Calibri"/>
-          <w:b/>
-          <w:bCs/>
-          <w:color w:val="000000" w:themeColor="text1"/>
-          <w:lang w:eastAsia="en-GB"/>
-        </w:rPr>
-      </w:pPr>
-    </w:p>
-    <w:p>
-      <w:pPr>
         <w:spacing w:line="276" w:lineRule="auto"/>
         <w:ind w:left="-709"/>
         <w:rPr>
@@ -1708,6 +1882,7 @@
           <w:color w:val="000000" w:themeColor="text1"/>
           <w:lang w:eastAsia="en-GB"/>
         </w:rPr>
+        <w:lastRenderedPageBreak/>
         <w:t>Mar</w:t>
       </w:r>
       <w:r>
@@ -1808,27 +1983,7 @@
           <w:color w:val="000000" w:themeColor="text1"/>
           <w:lang w:eastAsia="en-GB"/>
         </w:rPr>
-        <w:t xml:space="preserve"> (</w:t>
-      </w:r>
-      <w:r>
-        <w:rPr>
-          <w:rFonts w:ascii="Montserrat SemiBold" w:eastAsia="Times New Roman" w:hAnsi="Montserrat SemiBold" w:cs="Calibri"/>
-          <w:b/>
-          <w:bCs/>
-          <w:color w:val="000000" w:themeColor="text1"/>
-          <w:lang w:eastAsia="en-GB"/>
-        </w:rPr>
-        <w:t>Part</w:t>
-      </w:r>
-      <w:r>
-        <w:rPr>
-          <w:rFonts w:ascii="Montserrat SemiBold" w:eastAsia="Times New Roman" w:hAnsi="Montserrat SemiBold" w:cs="Calibri"/>
-          <w:b/>
-          <w:bCs/>
-          <w:color w:val="000000" w:themeColor="text1"/>
-          <w:lang w:eastAsia="en-GB"/>
-        </w:rPr>
-        <w:t>-Time)</w:t>
+        <w:t xml:space="preserve"> (Part-Time)</w:t>
       </w:r>
     </w:p>
     <w:p>
@@ -1939,9 +2094,280 @@
           <w:szCs w:val="22"/>
           <w:lang w:eastAsia="en-GB"/>
         </w:rPr>
-        <w:t xml:space="preserve"> (</w:t>
-      </w:r>
-      <w:r>
+        <w:t xml:space="preserve"> (Campbelltown, Australia)</w:t>
+      </w:r>
+    </w:p>
+    <w:p>
+      <w:pPr>
+        <w:ind w:left="-709"/>
+        <w:rPr>
+          <w:rFonts w:ascii="Montserrat SemiBold" w:eastAsia="Times New Roman" w:hAnsi="Montserrat SemiBold" w:cs="Calibri"/>
+          <w:b/>
+          <w:bCs/>
+          <w:color w:val="000000" w:themeColor="text1"/>
+          <w:lang w:eastAsia="en-GB"/>
+        </w:rPr>
+      </w:pPr>
+    </w:p>
+    <w:p>
+      <w:pPr>
+        <w:pStyle w:val="ListParagraph"/>
+        <w:numPr>
+          <w:ilvl w:val="0"/>
+          <w:numId w:val="1"/>
+        </w:numPr>
+        <w:rPr>
+          <w:rFonts w:ascii="Montserrat SemiBold" w:eastAsia="Times New Roman" w:hAnsi="Montserrat SemiBold" w:cs="Calibri"/>
+          <w:b/>
+          <w:bCs/>
+          <w:color w:val="000000" w:themeColor="text1"/>
+          <w:lang w:eastAsia="en-GB"/>
+        </w:rPr>
+      </w:pPr>
+      <w:r>
+        <w:rPr>
+          <w:rFonts w:eastAsia="Times New Roman" w:cstheme="minorHAnsi"/>
+          <w:color w:val="000000" w:themeColor="text1"/>
+          <w:sz w:val="26"/>
+          <w:szCs w:val="26"/>
+          <w:lang w:eastAsia="en-GB"/>
+        </w:rPr>
+        <w:t>Took down orders and memorised specials</w:t>
+      </w:r>
+    </w:p>
+    <w:p>
+      <w:pPr>
+        <w:pStyle w:val="ListParagraph"/>
+        <w:numPr>
+          <w:ilvl w:val="0"/>
+          <w:numId w:val="1"/>
+        </w:numPr>
+        <w:rPr>
+          <w:rFonts w:ascii="Montserrat SemiBold" w:eastAsia="Times New Roman" w:hAnsi="Montserrat SemiBold" w:cs="Calibri"/>
+          <w:b/>
+          <w:bCs/>
+          <w:color w:val="000000" w:themeColor="text1"/>
+          <w:lang w:eastAsia="en-GB"/>
+        </w:rPr>
+      </w:pPr>
+      <w:r>
+        <w:rPr>
+          <w:rFonts w:eastAsia="Times New Roman" w:cstheme="minorHAnsi"/>
+          <w:color w:val="000000" w:themeColor="text1"/>
+          <w:sz w:val="26"/>
+          <w:szCs w:val="26"/>
+          <w:lang w:eastAsia="en-GB"/>
+        </w:rPr>
+        <w:t>Delivered food and drinks</w:t>
+      </w:r>
+    </w:p>
+    <w:p>
+      <w:pPr>
+        <w:pStyle w:val="ListParagraph"/>
+        <w:numPr>
+          <w:ilvl w:val="0"/>
+          <w:numId w:val="1"/>
+        </w:numPr>
+        <w:rPr>
+          <w:rFonts w:ascii="Montserrat SemiBold" w:eastAsia="Times New Roman" w:hAnsi="Montserrat SemiBold" w:cs="Calibri"/>
+          <w:b/>
+          <w:bCs/>
+          <w:color w:val="000000" w:themeColor="text1"/>
+          <w:lang w:eastAsia="en-GB"/>
+        </w:rPr>
+      </w:pPr>
+      <w:r>
+        <w:rPr>
+          <w:rFonts w:eastAsia="Times New Roman" w:cstheme="minorHAnsi"/>
+          <w:color w:val="000000" w:themeColor="text1"/>
+          <w:sz w:val="26"/>
+          <w:szCs w:val="26"/>
+          <w:lang w:eastAsia="en-GB"/>
+        </w:rPr>
+        <w:t xml:space="preserve">Helped in the kitchen as a </w:t>
+      </w:r>
+      <w:r>
+        <w:rPr>
+          <w:rFonts w:eastAsia="Times New Roman" w:cstheme="minorHAnsi"/>
+          <w:color w:val="000000" w:themeColor="text1"/>
+          <w:sz w:val="26"/>
+          <w:szCs w:val="26"/>
+          <w:lang w:eastAsia="en-GB"/>
+        </w:rPr>
+        <w:t>cook</w:t>
+      </w:r>
+      <w:r>
+        <w:rPr>
+          <w:rFonts w:eastAsia="Times New Roman" w:cstheme="minorHAnsi"/>
+          <w:color w:val="000000" w:themeColor="text1"/>
+          <w:sz w:val="26"/>
+          <w:szCs w:val="26"/>
+          <w:lang w:eastAsia="en-GB"/>
+        </w:rPr>
+        <w:t>, dish hand and cleaner</w:t>
+      </w:r>
+    </w:p>
+    <w:p>
+      <w:pPr>
+        <w:ind w:left="-709"/>
+        <w:rPr>
+          <w:rFonts w:ascii="Montserrat SemiBold" w:eastAsia="Times New Roman" w:hAnsi="Montserrat SemiBold" w:cs="Calibri"/>
+          <w:b/>
+          <w:bCs/>
+          <w:color w:val="000000" w:themeColor="text1"/>
+          <w:lang w:eastAsia="en-GB"/>
+        </w:rPr>
+      </w:pPr>
+    </w:p>
+    <w:p>
+      <w:pPr>
+        <w:ind w:left="-709"/>
+        <w:rPr>
+          <w:rFonts w:ascii="Montserrat SemiBold" w:eastAsia="Times New Roman" w:hAnsi="Montserrat SemiBold" w:cs="Calibri"/>
+          <w:b/>
+          <w:bCs/>
+          <w:color w:val="000000" w:themeColor="text1"/>
+          <w:lang w:eastAsia="en-GB"/>
+        </w:rPr>
+      </w:pPr>
+    </w:p>
+    <w:p>
+      <w:pPr>
+        <w:spacing w:line="276" w:lineRule="auto"/>
+        <w:ind w:left="-709"/>
+        <w:rPr>
+          <w:rFonts w:ascii="Montserrat SemiBold" w:eastAsia="Times New Roman" w:hAnsi="Montserrat SemiBold" w:cs="Calibri"/>
+          <w:b/>
+          <w:bCs/>
+          <w:color w:val="000000" w:themeColor="text1"/>
+          <w:lang w:eastAsia="en-GB"/>
+        </w:rPr>
+      </w:pPr>
+      <w:r>
+        <w:rPr>
+          <w:rFonts w:ascii="Montserrat SemiBold" w:eastAsia="Times New Roman" w:hAnsi="Montserrat SemiBold" w:cs="Calibri"/>
+          <w:b/>
+          <w:bCs/>
+          <w:color w:val="000000" w:themeColor="text1"/>
+          <w:lang w:eastAsia="en-GB"/>
+        </w:rPr>
+        <w:t>Jan</w:t>
+      </w:r>
+      <w:r>
+        <w:rPr>
+          <w:rFonts w:ascii="Montserrat SemiBold" w:eastAsia="Times New Roman" w:hAnsi="Montserrat SemiBold" w:cs="Calibri"/>
+          <w:b/>
+          <w:bCs/>
+          <w:color w:val="000000" w:themeColor="text1"/>
+          <w:lang w:eastAsia="en-GB"/>
+        </w:rPr>
+        <w:t>, 201</w:t>
+      </w:r>
+      <w:r>
+        <w:rPr>
+          <w:rFonts w:ascii="Montserrat SemiBold" w:eastAsia="Times New Roman" w:hAnsi="Montserrat SemiBold" w:cs="Calibri"/>
+          <w:b/>
+          <w:bCs/>
+          <w:color w:val="000000" w:themeColor="text1"/>
+          <w:lang w:eastAsia="en-GB"/>
+        </w:rPr>
+        <w:t>8</w:t>
+      </w:r>
+      <w:r>
+        <w:rPr>
+          <w:rFonts w:ascii="Montserrat SemiBold" w:eastAsia="Times New Roman" w:hAnsi="Montserrat SemiBold" w:cs="Calibri"/>
+          <w:b/>
+          <w:bCs/>
+          <w:color w:val="000000" w:themeColor="text1"/>
+          <w:lang w:eastAsia="en-GB"/>
+        </w:rPr>
+        <w:t xml:space="preserve"> – </w:t>
+      </w:r>
+      <w:r>
+        <w:rPr>
+          <w:rFonts w:ascii="Montserrat SemiBold" w:eastAsia="Times New Roman" w:hAnsi="Montserrat SemiBold" w:cs="Calibri"/>
+          <w:b/>
+          <w:bCs/>
+          <w:color w:val="000000" w:themeColor="text1"/>
+          <w:lang w:eastAsia="en-GB"/>
+        </w:rPr>
+        <w:t>Feb</w:t>
+      </w:r>
+      <w:r>
+        <w:rPr>
+          <w:rFonts w:ascii="Montserrat SemiBold" w:eastAsia="Times New Roman" w:hAnsi="Montserrat SemiBold" w:cs="Calibri"/>
+          <w:b/>
+          <w:bCs/>
+          <w:color w:val="000000" w:themeColor="text1"/>
+          <w:lang w:eastAsia="en-GB"/>
+        </w:rPr>
+        <w:t>, 201</w:t>
+      </w:r>
+      <w:r>
+        <w:rPr>
+          <w:rFonts w:ascii="Montserrat SemiBold" w:eastAsia="Times New Roman" w:hAnsi="Montserrat SemiBold" w:cs="Calibri"/>
+          <w:b/>
+          <w:bCs/>
+          <w:color w:val="000000" w:themeColor="text1"/>
+          <w:lang w:eastAsia="en-GB"/>
+        </w:rPr>
+        <w:t>8</w:t>
+      </w:r>
+      <w:r>
+        <w:rPr>
+          <w:rFonts w:ascii="Montserrat" w:eastAsia="Times New Roman" w:hAnsi="Montserrat" w:cs="Calibri"/>
+          <w:b/>
+          <w:bCs/>
+          <w:color w:val="000000" w:themeColor="text1"/>
+          <w:lang w:eastAsia="en-GB"/>
+        </w:rPr>
+        <w:tab/>
+      </w:r>
+      <w:r>
+        <w:rPr>
+          <w:rFonts w:ascii="Montserrat" w:eastAsia="Times New Roman" w:hAnsi="Montserrat" w:cs="Calibri"/>
+          <w:b/>
+          <w:bCs/>
+          <w:color w:val="000000" w:themeColor="text1"/>
+          <w:lang w:eastAsia="en-GB"/>
+        </w:rPr>
+        <w:tab/>
+      </w:r>
+      <w:r>
+        <w:rPr>
+          <w:rFonts w:ascii="Montserrat SemiBold" w:eastAsia="Times New Roman" w:hAnsi="Montserrat SemiBold" w:cs="Calibri"/>
+          <w:b/>
+          <w:bCs/>
+          <w:color w:val="000000" w:themeColor="text1"/>
+          <w:lang w:eastAsia="en-GB"/>
+        </w:rPr>
+        <w:t>Warehouse Worker/Pick Packer (</w:t>
+      </w:r>
+      <w:r>
+        <w:rPr>
+          <w:rFonts w:ascii="Montserrat SemiBold" w:eastAsia="Times New Roman" w:hAnsi="Montserrat SemiBold" w:cs="Calibri"/>
+          <w:b/>
+          <w:bCs/>
+          <w:color w:val="000000" w:themeColor="text1"/>
+          <w:lang w:eastAsia="en-GB"/>
+        </w:rPr>
+        <w:t>Part</w:t>
+      </w:r>
+      <w:r>
+        <w:rPr>
+          <w:rFonts w:ascii="Montserrat SemiBold" w:eastAsia="Times New Roman" w:hAnsi="Montserrat SemiBold" w:cs="Calibri"/>
+          <w:b/>
+          <w:bCs/>
+          <w:color w:val="000000" w:themeColor="text1"/>
+          <w:lang w:eastAsia="en-GB"/>
+        </w:rPr>
+        <w:t>-Time)</w:t>
+      </w:r>
+    </w:p>
+    <w:p>
+      <w:pPr>
+        <w:spacing w:line="276" w:lineRule="auto"/>
+        <w:ind w:left="-709"/>
         <w:rPr>
           <w:rFonts w:ascii="Montserrat Medium" w:eastAsia="Times New Roman" w:hAnsi="Montserrat Medium" w:cs="Calibri"/>
           <w:i/>
@@ -1951,7 +2377,66 @@
           <w:szCs w:val="22"/>
           <w:lang w:eastAsia="en-GB"/>
         </w:rPr>
-        <w:t>Campbelltown</w:t>
+      </w:pPr>
+      <w:r>
+        <w:rPr>
+          <w:rFonts w:ascii="Montserrat" w:eastAsia="Times New Roman" w:hAnsi="Montserrat" w:cs="Calibri"/>
+          <w:b/>
+          <w:bCs/>
+          <w:color w:val="000000" w:themeColor="text1"/>
+          <w:sz w:val="20"/>
+          <w:szCs w:val="20"/>
+          <w:lang w:eastAsia="en-GB"/>
+        </w:rPr>
+        <w:tab/>
+      </w:r>
+      <w:r>
+        <w:rPr>
+          <w:rFonts w:ascii="Montserrat" w:eastAsia="Times New Roman" w:hAnsi="Montserrat" w:cs="Calibri"/>
+          <w:b/>
+          <w:bCs/>
+          <w:color w:val="000000" w:themeColor="text1"/>
+          <w:sz w:val="20"/>
+          <w:szCs w:val="20"/>
+          <w:lang w:eastAsia="en-GB"/>
+        </w:rPr>
+        <w:tab/>
+      </w:r>
+      <w:r>
+        <w:rPr>
+          <w:rFonts w:ascii="Montserrat" w:eastAsia="Times New Roman" w:hAnsi="Montserrat" w:cs="Calibri"/>
+          <w:b/>
+          <w:bCs/>
+          <w:color w:val="000000" w:themeColor="text1"/>
+          <w:sz w:val="20"/>
+          <w:szCs w:val="20"/>
+          <w:lang w:eastAsia="en-GB"/>
+        </w:rPr>
+        <w:tab/>
+      </w:r>
+      <w:r>
+        <w:rPr>
+          <w:rFonts w:ascii="Montserrat" w:eastAsia="Times New Roman" w:hAnsi="Montserrat" w:cs="Calibri"/>
+          <w:b/>
+          <w:bCs/>
+          <w:color w:val="000000" w:themeColor="text1"/>
+          <w:sz w:val="20"/>
+          <w:szCs w:val="20"/>
+          <w:lang w:eastAsia="en-GB"/>
+        </w:rPr>
+        <w:tab/>
+      </w:r>
+      <w:r>
+        <w:rPr>
+          <w:rFonts w:ascii="Montserrat" w:eastAsia="Times New Roman" w:hAnsi="Montserrat" w:cs="Calibri"/>
+          <w:b/>
+          <w:bCs/>
+          <w:color w:val="000000" w:themeColor="text1"/>
+          <w:sz w:val="20"/>
+          <w:szCs w:val="20"/>
+          <w:lang w:eastAsia="en-GB"/>
+        </w:rPr>
+        <w:tab/>
       </w:r>
       <w:r>
         <w:rPr>
@@ -1963,16 +2448,17 @@
           <w:szCs w:val="22"/>
           <w:lang w:eastAsia="en-GB"/>
         </w:rPr>
-        <w:t>, Australia)</w:t>
-      </w:r>
-    </w:p>
-    <w:p>
-      <w:pPr>
-        <w:rPr>
-          <w:rFonts w:ascii="Montserrat SemiBold" w:eastAsia="Times New Roman" w:hAnsi="Montserrat SemiBold" w:cs="Calibri"/>
-          <w:b/>
-          <w:bCs/>
-          <w:color w:val="000000" w:themeColor="text1"/>
+        <w:t>Foam Co. (Minto, Australia)</w:t>
+      </w:r>
+    </w:p>
+    <w:p>
+      <w:pPr>
+        <w:ind w:left="-709"/>
+        <w:rPr>
+          <w:rFonts w:ascii="Montserrat Medium" w:eastAsia="Times New Roman" w:hAnsi="Montserrat Medium" w:cs="Calibri"/>
+          <w:color w:val="7F7F7F" w:themeColor="text1" w:themeTint="80"/>
+          <w:sz w:val="22"/>
+          <w:szCs w:val="22"/>
           <w:lang w:eastAsia="en-GB"/>
         </w:rPr>
       </w:pPr>
@@ -2000,7 +2486,7 @@
           <w:szCs w:val="26"/>
           <w:lang w:eastAsia="en-GB"/>
         </w:rPr>
-        <w:t>Took down orders and memorised specials</w:t>
+        <w:t>Helped with lifting, moving, packing and sealing foam materials</w:t>
       </w:r>
     </w:p>
     <w:p>
@@ -2026,76 +2512,58 @@
           <w:szCs w:val="26"/>
           <w:lang w:eastAsia="en-GB"/>
         </w:rPr>
-        <w:t>Delivered food and drinks</w:t>
-      </w:r>
-    </w:p>
-    <w:p>
-      <w:pPr>
-        <w:pStyle w:val="ListParagraph"/>
-        <w:numPr>
-          <w:ilvl w:val="0"/>
-          <w:numId w:val="1"/>
-        </w:numPr>
-        <w:rPr>
-          <w:rFonts w:ascii="Montserrat SemiBold" w:eastAsia="Times New Roman" w:hAnsi="Montserrat SemiBold" w:cs="Calibri"/>
-          <w:b/>
-          <w:bCs/>
-          <w:color w:val="000000" w:themeColor="text1"/>
-          <w:lang w:eastAsia="en-GB"/>
-        </w:rPr>
-      </w:pPr>
-      <w:r>
-        <w:rPr>
-          <w:rFonts w:eastAsia="Times New Roman" w:cstheme="minorHAnsi"/>
-          <w:color w:val="000000" w:themeColor="text1"/>
-          <w:sz w:val="26"/>
-          <w:szCs w:val="26"/>
-          <w:lang w:eastAsia="en-GB"/>
-        </w:rPr>
-        <w:t xml:space="preserve">Helped in the kitchen as a </w:t>
-      </w:r>
-      <w:r>
-        <w:rPr>
-          <w:rFonts w:eastAsia="Times New Roman" w:cstheme="minorHAnsi"/>
-          <w:color w:val="000000" w:themeColor="text1"/>
-          <w:sz w:val="26"/>
-          <w:szCs w:val="26"/>
-          <w:lang w:eastAsia="en-GB"/>
-        </w:rPr>
-        <w:t>cook</w:t>
-      </w:r>
-      <w:r>
-        <w:rPr>
-          <w:rFonts w:eastAsia="Times New Roman" w:cstheme="minorHAnsi"/>
-          <w:color w:val="000000" w:themeColor="text1"/>
-          <w:sz w:val="26"/>
-          <w:szCs w:val="26"/>
-          <w:lang w:eastAsia="en-GB"/>
-        </w:rPr>
-        <w:t>, dish hand and cleaner</w:t>
-      </w:r>
-    </w:p>
-    <w:p>
-      <w:pPr>
-        <w:rPr>
-          <w:rFonts w:ascii="Montserrat SemiBold" w:eastAsia="Times New Roman" w:hAnsi="Montserrat SemiBold" w:cs="Calibri"/>
-          <w:b/>
-          <w:bCs/>
-          <w:color w:val="000000" w:themeColor="text1"/>
-          <w:lang w:eastAsia="en-GB"/>
-        </w:rPr>
-      </w:pPr>
-    </w:p>
-    <w:p>
-      <w:pPr>
-        <w:rPr>
-          <w:rFonts w:ascii="Montserrat SemiBold" w:eastAsia="Times New Roman" w:hAnsi="Montserrat SemiBold" w:cs="Calibri"/>
-          <w:b/>
-          <w:bCs/>
-          <w:color w:val="000000" w:themeColor="text1"/>
-          <w:lang w:eastAsia="en-GB"/>
-        </w:rPr>
-      </w:pPr>
+        <w:t>Assisting in checking of items</w:t>
+      </w:r>
+      <w:r>
+        <w:rPr>
+          <w:rFonts w:eastAsia="Times New Roman" w:cstheme="minorHAnsi"/>
+          <w:color w:val="000000" w:themeColor="text1"/>
+          <w:sz w:val="26"/>
+          <w:szCs w:val="26"/>
+          <w:lang w:eastAsia="en-GB"/>
+        </w:rPr>
+        <w:t xml:space="preserve"> and</w:t>
+      </w:r>
+      <w:r>
+        <w:rPr>
+          <w:rFonts w:eastAsia="Times New Roman" w:cstheme="minorHAnsi"/>
+          <w:color w:val="000000" w:themeColor="text1"/>
+          <w:sz w:val="26"/>
+          <w:szCs w:val="26"/>
+          <w:lang w:eastAsia="en-GB"/>
+        </w:rPr>
+        <w:t xml:space="preserve"> schedules </w:t>
+      </w:r>
+      <w:r>
+        <w:rPr>
+          <w:rFonts w:eastAsia="Times New Roman" w:cstheme="minorHAnsi"/>
+          <w:color w:val="000000" w:themeColor="text1"/>
+          <w:sz w:val="26"/>
+          <w:szCs w:val="26"/>
+          <w:lang w:eastAsia="en-GB"/>
+        </w:rPr>
+        <w:t>for</w:t>
+      </w:r>
+      <w:r>
+        <w:rPr>
+          <w:rFonts w:eastAsia="Times New Roman" w:cstheme="minorHAnsi"/>
+          <w:color w:val="000000" w:themeColor="text1"/>
+          <w:sz w:val="26"/>
+          <w:szCs w:val="26"/>
+          <w:lang w:eastAsia="en-GB"/>
+        </w:rPr>
+        <w:t xml:space="preserve"> </w:t>
+      </w:r>
+      <w:r>
+        <w:rPr>
+          <w:rFonts w:eastAsia="Times New Roman" w:cstheme="minorHAnsi"/>
+          <w:color w:val="000000" w:themeColor="text1"/>
+          <w:sz w:val="26"/>
+          <w:szCs w:val="26"/>
+          <w:lang w:eastAsia="en-GB"/>
+        </w:rPr>
+        <w:t>deliveries</w:t>
+      </w:r>
     </w:p>
     <w:p>
       <w:pPr>
@@ -2109,131 +2577,87 @@
           <w:lang w:eastAsia="en-GB"/>
         </w:rPr>
       </w:pPr>
-      <w:r>
-        <w:rPr>
-          <w:rFonts w:ascii="Montserrat SemiBold" w:eastAsia="Times New Roman" w:hAnsi="Montserrat SemiBold" w:cs="Calibri"/>
-          <w:b/>
-          <w:bCs/>
-          <w:color w:val="000000" w:themeColor="text1"/>
-          <w:lang w:eastAsia="en-GB"/>
-        </w:rPr>
-        <w:t>Jan</w:t>
-      </w:r>
-      <w:r>
-        <w:rPr>
-          <w:rFonts w:ascii="Montserrat SemiBold" w:eastAsia="Times New Roman" w:hAnsi="Montserrat SemiBold" w:cs="Calibri"/>
-          <w:b/>
-          <w:bCs/>
-          <w:color w:val="000000" w:themeColor="text1"/>
-          <w:lang w:eastAsia="en-GB"/>
-        </w:rPr>
-        <w:t>, 201</w:t>
-      </w:r>
-      <w:r>
-        <w:rPr>
-          <w:rFonts w:ascii="Montserrat SemiBold" w:eastAsia="Times New Roman" w:hAnsi="Montserrat SemiBold" w:cs="Calibri"/>
-          <w:b/>
-          <w:bCs/>
-          <w:color w:val="000000" w:themeColor="text1"/>
-          <w:lang w:eastAsia="en-GB"/>
-        </w:rPr>
-        <w:t>8</w:t>
-      </w:r>
-      <w:r>
-        <w:rPr>
-          <w:rFonts w:ascii="Montserrat SemiBold" w:eastAsia="Times New Roman" w:hAnsi="Montserrat SemiBold" w:cs="Calibri"/>
-          <w:b/>
-          <w:bCs/>
-          <w:color w:val="000000" w:themeColor="text1"/>
-          <w:lang w:eastAsia="en-GB"/>
-        </w:rPr>
-        <w:t xml:space="preserve"> – </w:t>
-      </w:r>
-      <w:r>
-        <w:rPr>
-          <w:rFonts w:ascii="Montserrat SemiBold" w:eastAsia="Times New Roman" w:hAnsi="Montserrat SemiBold" w:cs="Calibri"/>
-          <w:b/>
-          <w:bCs/>
-          <w:color w:val="000000" w:themeColor="text1"/>
-          <w:lang w:eastAsia="en-GB"/>
-        </w:rPr>
-        <w:t>Feb</w:t>
-      </w:r>
-      <w:r>
-        <w:rPr>
-          <w:rFonts w:ascii="Montserrat SemiBold" w:eastAsia="Times New Roman" w:hAnsi="Montserrat SemiBold" w:cs="Calibri"/>
-          <w:b/>
-          <w:bCs/>
-          <w:color w:val="000000" w:themeColor="text1"/>
-          <w:lang w:eastAsia="en-GB"/>
-        </w:rPr>
-        <w:t>, 201</w:t>
-      </w:r>
-      <w:r>
-        <w:rPr>
-          <w:rFonts w:ascii="Montserrat SemiBold" w:eastAsia="Times New Roman" w:hAnsi="Montserrat SemiBold" w:cs="Calibri"/>
-          <w:b/>
-          <w:bCs/>
-          <w:color w:val="000000" w:themeColor="text1"/>
-          <w:lang w:eastAsia="en-GB"/>
-        </w:rPr>
-        <w:t>8</w:t>
-      </w:r>
-      <w:r>
-        <w:rPr>
-          <w:rFonts w:ascii="Montserrat" w:eastAsia="Times New Roman" w:hAnsi="Montserrat" w:cs="Calibri"/>
-          <w:b/>
-          <w:bCs/>
-          <w:color w:val="000000" w:themeColor="text1"/>
-          <w:lang w:eastAsia="en-GB"/>
-        </w:rPr>
-        <w:tab/>
-      </w:r>
-      <w:r>
-        <w:rPr>
-          <w:rFonts w:ascii="Montserrat" w:eastAsia="Times New Roman" w:hAnsi="Montserrat" w:cs="Calibri"/>
-          <w:b/>
-          <w:bCs/>
-          <w:color w:val="000000" w:themeColor="text1"/>
-          <w:lang w:eastAsia="en-GB"/>
-        </w:rPr>
-        <w:tab/>
-      </w:r>
-      <w:r>
-        <w:rPr>
-          <w:rFonts w:ascii="Montserrat SemiBold" w:eastAsia="Times New Roman" w:hAnsi="Montserrat SemiBold" w:cs="Calibri"/>
-          <w:b/>
-          <w:bCs/>
-          <w:color w:val="000000" w:themeColor="text1"/>
-          <w:lang w:eastAsia="en-GB"/>
-        </w:rPr>
-        <w:t>Warehouse Worker/Pick Packer (</w:t>
-      </w:r>
-      <w:r>
-        <w:rPr>
-          <w:rFonts w:ascii="Montserrat SemiBold" w:eastAsia="Times New Roman" w:hAnsi="Montserrat SemiBold" w:cs="Calibri"/>
-          <w:b/>
-          <w:bCs/>
-          <w:color w:val="000000" w:themeColor="text1"/>
-          <w:lang w:eastAsia="en-GB"/>
-        </w:rPr>
-        <w:t>Part</w:t>
-      </w:r>
-      <w:r>
-        <w:rPr>
-          <w:rFonts w:ascii="Montserrat SemiBold" w:eastAsia="Times New Roman" w:hAnsi="Montserrat SemiBold" w:cs="Calibri"/>
-          <w:b/>
-          <w:bCs/>
-          <w:color w:val="000000" w:themeColor="text1"/>
-          <w:lang w:eastAsia="en-GB"/>
-        </w:rPr>
-        <w:t>-Time)</w:t>
-      </w:r>
     </w:p>
     <w:p>
       <w:pPr>
         <w:spacing w:line="276" w:lineRule="auto"/>
         <w:ind w:left="-709"/>
+        <w:rPr>
+          <w:rFonts w:ascii="Montserrat SemiBold" w:eastAsia="Times New Roman" w:hAnsi="Montserrat SemiBold" w:cs="Calibri"/>
+          <w:b/>
+          <w:bCs/>
+          <w:color w:val="000000" w:themeColor="text1"/>
+          <w:lang w:eastAsia="en-GB"/>
+        </w:rPr>
+      </w:pPr>
+    </w:p>
+    <w:p>
+      <w:pPr>
+        <w:spacing w:line="276" w:lineRule="auto"/>
+        <w:ind w:left="-709"/>
+        <w:rPr>
+          <w:rFonts w:ascii="Montserrat SemiBold" w:eastAsia="Times New Roman" w:hAnsi="Montserrat SemiBold" w:cs="Calibri"/>
+          <w:b/>
+          <w:bCs/>
+          <w:color w:val="000000" w:themeColor="text1"/>
+          <w:lang w:eastAsia="en-GB"/>
+        </w:rPr>
+      </w:pPr>
+      <w:r>
+        <w:rPr>
+          <w:rFonts w:ascii="Montserrat SemiBold" w:eastAsia="Times New Roman" w:hAnsi="Montserrat SemiBold" w:cs="Calibri"/>
+          <w:b/>
+          <w:bCs/>
+          <w:color w:val="000000" w:themeColor="text1"/>
+          <w:lang w:eastAsia="en-GB"/>
+        </w:rPr>
+        <w:t>Nov, 2015 – Sep, 2016</w:t>
+      </w:r>
+      <w:r>
+        <w:rPr>
+          <w:rFonts w:ascii="Montserrat" w:eastAsia="Times New Roman" w:hAnsi="Montserrat" w:cs="Calibri"/>
+          <w:b/>
+          <w:bCs/>
+          <w:color w:val="000000" w:themeColor="text1"/>
+          <w:lang w:eastAsia="en-GB"/>
+        </w:rPr>
+        <w:tab/>
+      </w:r>
+      <w:r>
+        <w:rPr>
+          <w:rFonts w:ascii="Montserrat" w:eastAsia="Times New Roman" w:hAnsi="Montserrat" w:cs="Calibri"/>
+          <w:b/>
+          <w:bCs/>
+          <w:color w:val="000000" w:themeColor="text1"/>
+          <w:lang w:eastAsia="en-GB"/>
+        </w:rPr>
+        <w:tab/>
+      </w:r>
+      <w:r>
+        <w:rPr>
+          <w:rFonts w:ascii="Montserrat SemiBold" w:eastAsia="Times New Roman" w:hAnsi="Montserrat SemiBold" w:cs="Calibri"/>
+          <w:b/>
+          <w:bCs/>
+          <w:color w:val="000000" w:themeColor="text1"/>
+          <w:lang w:eastAsia="en-GB"/>
+        </w:rPr>
+        <w:t>Fitness/Bootcamp Instructor</w:t>
+      </w:r>
+      <w:r>
+        <w:rPr>
+          <w:rFonts w:ascii="Montserrat SemiBold" w:eastAsia="Times New Roman" w:hAnsi="Montserrat SemiBold" w:cs="Calibri"/>
+          <w:b/>
+          <w:bCs/>
+          <w:color w:val="000000" w:themeColor="text1"/>
+          <w:lang w:eastAsia="en-GB"/>
+        </w:rPr>
+        <w:t xml:space="preserve"> (Part-Time)</w:t>
+      </w:r>
+    </w:p>
+    <w:p>
+      <w:pPr>
+        <w:spacing w:line="276" w:lineRule="auto"/>
+        <w:ind w:left="2880"/>
         <w:rPr>
           <w:rFonts w:ascii="Montserrat Medium" w:eastAsia="Times New Roman" w:hAnsi="Montserrat Medium" w:cs="Calibri"/>
           <w:i/>
@@ -2246,66 +2670,6 @@
       </w:pPr>
       <w:r>
         <w:rPr>
-          <w:rFonts w:ascii="Montserrat" w:eastAsia="Times New Roman" w:hAnsi="Montserrat" w:cs="Calibri"/>
-          <w:b/>
-          <w:bCs/>
-          <w:color w:val="000000" w:themeColor="text1"/>
-          <w:sz w:val="20"/>
-          <w:szCs w:val="20"/>
-          <w:lang w:eastAsia="en-GB"/>
-        </w:rPr>
-        <w:tab/>
-      </w:r>
-      <w:r>
-        <w:rPr>
-          <w:rFonts w:ascii="Montserrat" w:eastAsia="Times New Roman" w:hAnsi="Montserrat" w:cs="Calibri"/>
-          <w:b/>
-          <w:bCs/>
-          <w:color w:val="000000" w:themeColor="text1"/>
-          <w:sz w:val="20"/>
-          <w:szCs w:val="20"/>
-          <w:lang w:eastAsia="en-GB"/>
-        </w:rPr>
-        <w:tab/>
-      </w:r>
-      <w:r>
-        <w:rPr>
-          <w:rFonts w:ascii="Montserrat" w:eastAsia="Times New Roman" w:hAnsi="Montserrat" w:cs="Calibri"/>
-          <w:b/>
-          <w:bCs/>
-          <w:color w:val="000000" w:themeColor="text1"/>
-          <w:sz w:val="20"/>
-          <w:szCs w:val="20"/>
-          <w:lang w:eastAsia="en-GB"/>
-        </w:rPr>
-        <w:tab/>
-      </w:r>
-      <w:r>
-        <w:rPr>
-          <w:rFonts w:ascii="Montserrat" w:eastAsia="Times New Roman" w:hAnsi="Montserrat" w:cs="Calibri"/>
-          <w:b/>
-          <w:bCs/>
-          <w:color w:val="000000" w:themeColor="text1"/>
-          <w:sz w:val="20"/>
-          <w:szCs w:val="20"/>
-          <w:lang w:eastAsia="en-GB"/>
-        </w:rPr>
-        <w:tab/>
-      </w:r>
-      <w:r>
-        <w:rPr>
-          <w:rFonts w:ascii="Montserrat" w:eastAsia="Times New Roman" w:hAnsi="Montserrat" w:cs="Calibri"/>
-          <w:b/>
-          <w:bCs/>
-          <w:color w:val="000000" w:themeColor="text1"/>
-          <w:sz w:val="20"/>
-          <w:szCs w:val="20"/>
-          <w:lang w:eastAsia="en-GB"/>
-        </w:rPr>
-        <w:tab/>
-      </w:r>
-      <w:r>
-        <w:rPr>
           <w:rFonts w:ascii="Montserrat Medium" w:eastAsia="Times New Roman" w:hAnsi="Montserrat Medium" w:cs="Calibri"/>
           <w:i/>
           <w:iCs/>
@@ -2314,138 +2678,9 @@
           <w:szCs w:val="22"/>
           <w:lang w:eastAsia="en-GB"/>
         </w:rPr>
-        <w:t>Foam Co. (Minto, Australia)</w:t>
-      </w:r>
-    </w:p>
-    <w:p>
-      <w:pPr>
-        <w:rPr>
-          <w:rFonts w:ascii="Montserrat Medium" w:eastAsia="Times New Roman" w:hAnsi="Montserrat Medium" w:cs="Calibri"/>
-          <w:color w:val="7F7F7F" w:themeColor="text1" w:themeTint="80"/>
-          <w:sz w:val="22"/>
-          <w:szCs w:val="22"/>
-          <w:lang w:eastAsia="en-GB"/>
-        </w:rPr>
-      </w:pPr>
-    </w:p>
-    <w:p>
-      <w:pPr>
-        <w:pStyle w:val="ListParagraph"/>
-        <w:numPr>
-          <w:ilvl w:val="0"/>
-          <w:numId w:val="1"/>
-        </w:numPr>
-        <w:rPr>
-          <w:rFonts w:ascii="Montserrat SemiBold" w:eastAsia="Times New Roman" w:hAnsi="Montserrat SemiBold" w:cs="Calibri"/>
-          <w:b/>
-          <w:bCs/>
-          <w:color w:val="000000" w:themeColor="text1"/>
-          <w:lang w:eastAsia="en-GB"/>
-        </w:rPr>
-      </w:pPr>
-      <w:r>
-        <w:rPr>
-          <w:rFonts w:eastAsia="Times New Roman" w:cstheme="minorHAnsi"/>
-          <w:color w:val="000000" w:themeColor="text1"/>
-          <w:sz w:val="26"/>
-          <w:szCs w:val="26"/>
-          <w:lang w:eastAsia="en-GB"/>
-        </w:rPr>
-        <w:t>Helped with lifting, moving, packing and sealing foam materials</w:t>
-      </w:r>
-    </w:p>
-    <w:p>
-      <w:pPr>
-        <w:spacing w:line="276" w:lineRule="auto"/>
-        <w:ind w:left="-709"/>
-        <w:rPr>
-          <w:rFonts w:ascii="Montserrat SemiBold" w:eastAsia="Times New Roman" w:hAnsi="Montserrat SemiBold" w:cs="Calibri"/>
-          <w:b/>
-          <w:bCs/>
-          <w:color w:val="000000" w:themeColor="text1"/>
-          <w:lang w:eastAsia="en-GB"/>
-        </w:rPr>
-      </w:pPr>
-    </w:p>
-    <w:p>
-      <w:pPr>
-        <w:spacing w:line="276" w:lineRule="auto"/>
-        <w:rPr>
-          <w:rFonts w:ascii="Montserrat SemiBold" w:eastAsia="Times New Roman" w:hAnsi="Montserrat SemiBold" w:cs="Calibri"/>
-          <w:b/>
-          <w:bCs/>
-          <w:color w:val="000000" w:themeColor="text1"/>
-          <w:lang w:eastAsia="en-GB"/>
-        </w:rPr>
-      </w:pPr>
-    </w:p>
-    <w:p>
-      <w:pPr>
-        <w:spacing w:line="276" w:lineRule="auto"/>
-        <w:ind w:left="-709"/>
-        <w:rPr>
-          <w:rFonts w:ascii="Montserrat SemiBold" w:eastAsia="Times New Roman" w:hAnsi="Montserrat SemiBold" w:cs="Calibri"/>
-          <w:b/>
-          <w:bCs/>
-          <w:color w:val="000000" w:themeColor="text1"/>
-          <w:lang w:eastAsia="en-GB"/>
-        </w:rPr>
-      </w:pPr>
-      <w:r>
-        <w:rPr>
-          <w:rFonts w:ascii="Montserrat SemiBold" w:eastAsia="Times New Roman" w:hAnsi="Montserrat SemiBold" w:cs="Calibri"/>
-          <w:b/>
-          <w:bCs/>
-          <w:color w:val="000000" w:themeColor="text1"/>
-          <w:lang w:eastAsia="en-GB"/>
-        </w:rPr>
-        <w:t>Nov, 2015 – Sep, 2016</w:t>
-      </w:r>
-      <w:r>
-        <w:rPr>
-          <w:rFonts w:ascii="Montserrat" w:eastAsia="Times New Roman" w:hAnsi="Montserrat" w:cs="Calibri"/>
-          <w:b/>
-          <w:bCs/>
-          <w:color w:val="000000" w:themeColor="text1"/>
-          <w:lang w:eastAsia="en-GB"/>
-        </w:rPr>
-        <w:tab/>
-      </w:r>
-      <w:r>
-        <w:rPr>
-          <w:rFonts w:ascii="Montserrat" w:eastAsia="Times New Roman" w:hAnsi="Montserrat" w:cs="Calibri"/>
-          <w:b/>
-          <w:bCs/>
-          <w:color w:val="000000" w:themeColor="text1"/>
-          <w:lang w:eastAsia="en-GB"/>
-        </w:rPr>
-        <w:tab/>
-      </w:r>
-      <w:r>
-        <w:rPr>
-          <w:rFonts w:ascii="Montserrat SemiBold" w:eastAsia="Times New Roman" w:hAnsi="Montserrat SemiBold" w:cs="Calibri"/>
-          <w:b/>
-          <w:bCs/>
-          <w:color w:val="000000" w:themeColor="text1"/>
-          <w:lang w:eastAsia="en-GB"/>
-        </w:rPr>
-        <w:t>Fitness/Bootcamp Instructor</w:t>
-      </w:r>
-      <w:r>
-        <w:rPr>
-          <w:rFonts w:ascii="Montserrat SemiBold" w:eastAsia="Times New Roman" w:hAnsi="Montserrat SemiBold" w:cs="Calibri"/>
-          <w:b/>
-          <w:bCs/>
-          <w:color w:val="000000" w:themeColor="text1"/>
-          <w:lang w:eastAsia="en-GB"/>
-        </w:rPr>
-        <w:t xml:space="preserve"> (Part-Time)</w:t>
-      </w:r>
-    </w:p>
-    <w:p>
-      <w:pPr>
-        <w:spacing w:line="276" w:lineRule="auto"/>
-        <w:ind w:left="2880"/>
+        <w:t>Eurotech Football Academ</w:t>
+      </w:r>
+      <w:r>
         <w:rPr>
           <w:rFonts w:ascii="Montserrat Medium" w:eastAsia="Times New Roman" w:hAnsi="Montserrat Medium" w:cs="Calibri"/>
           <w:i/>
@@ -2455,8 +2690,13 @@
           <w:szCs w:val="22"/>
           <w:lang w:eastAsia="en-GB"/>
         </w:rPr>
-      </w:pPr>
-      <w:r>
+        <w:t xml:space="preserve">y </w:t>
+      </w:r>
+    </w:p>
+    <w:p>
+      <w:pPr>
+        <w:spacing w:line="276" w:lineRule="auto"/>
+        <w:ind w:left="2880"/>
         <w:rPr>
           <w:rFonts w:ascii="Montserrat Medium" w:eastAsia="Times New Roman" w:hAnsi="Montserrat Medium" w:cs="Calibri"/>
           <w:i/>
@@ -2466,8 +2706,7 @@
           <w:szCs w:val="22"/>
           <w:lang w:eastAsia="en-GB"/>
         </w:rPr>
-        <w:t>Eurotech Football Academ</w:t>
-      </w:r>
+      </w:pPr>
       <w:r>
         <w:rPr>
           <w:rFonts w:ascii="Montserrat Medium" w:eastAsia="Times New Roman" w:hAnsi="Montserrat Medium" w:cs="Calibri"/>
@@ -2478,13 +2717,9 @@
           <w:szCs w:val="22"/>
           <w:lang w:eastAsia="en-GB"/>
         </w:rPr>
-        <w:t xml:space="preserve">y </w:t>
-      </w:r>
-    </w:p>
-    <w:p>
-      <w:pPr>
-        <w:spacing w:line="276" w:lineRule="auto"/>
-        <w:ind w:left="2880"/>
+        <w:t>(</w:t>
+      </w:r>
+      <w:r>
         <w:rPr>
           <w:rFonts w:ascii="Montserrat Medium" w:eastAsia="Times New Roman" w:hAnsi="Montserrat Medium" w:cs="Calibri"/>
           <w:i/>
@@ -2494,7 +2729,8 @@
           <w:szCs w:val="22"/>
           <w:lang w:eastAsia="en-GB"/>
         </w:rPr>
-      </w:pPr>
+        <w:t xml:space="preserve">Blackpool, </w:t>
+      </w:r>
       <w:r>
         <w:rPr>
           <w:rFonts w:ascii="Montserrat Medium" w:eastAsia="Times New Roman" w:hAnsi="Montserrat Medium" w:cs="Calibri"/>
@@ -2505,7 +2741,7 @@
           <w:szCs w:val="22"/>
           <w:lang w:eastAsia="en-GB"/>
         </w:rPr>
-        <w:t>(</w:t>
+        <w:t>England</w:t>
       </w:r>
       <w:r>
         <w:rPr>
@@ -2517,7 +2753,7 @@
           <w:szCs w:val="22"/>
           <w:lang w:eastAsia="en-GB"/>
         </w:rPr>
-        <w:t xml:space="preserve">Blackpool, </w:t>
+        <w:t xml:space="preserve"> &amp; Benidorm, Spain</w:t>
       </w:r>
       <w:r>
         <w:rPr>
@@ -2529,35 +2765,12 @@
           <w:szCs w:val="22"/>
           <w:lang w:eastAsia="en-GB"/>
         </w:rPr>
-        <w:t>England</w:t>
-      </w:r>
-      <w:r>
-        <w:rPr>
-          <w:rFonts w:ascii="Montserrat Medium" w:eastAsia="Times New Roman" w:hAnsi="Montserrat Medium" w:cs="Calibri"/>
-          <w:i/>
-          <w:iCs/>
-          <w:color w:val="7F7F7F" w:themeColor="text1" w:themeTint="80"/>
-          <w:sz w:val="22"/>
-          <w:szCs w:val="22"/>
-          <w:lang w:eastAsia="en-GB"/>
-        </w:rPr>
-        <w:t xml:space="preserve"> &amp; Benidorm, Spain</w:t>
-      </w:r>
-      <w:r>
-        <w:rPr>
-          <w:rFonts w:ascii="Montserrat Medium" w:eastAsia="Times New Roman" w:hAnsi="Montserrat Medium" w:cs="Calibri"/>
-          <w:i/>
-          <w:iCs/>
-          <w:color w:val="7F7F7F" w:themeColor="text1" w:themeTint="80"/>
-          <w:sz w:val="22"/>
-          <w:szCs w:val="22"/>
-          <w:lang w:eastAsia="en-GB"/>
-        </w:rPr>
         <w:t>)</w:t>
       </w:r>
     </w:p>
     <w:p>
       <w:pPr>
+        <w:ind w:left="-709"/>
         <w:rPr>
           <w:rFonts w:ascii="Montserrat Medium" w:eastAsia="Times New Roman" w:hAnsi="Montserrat Medium" w:cs="Calibri"/>
           <w:color w:val="7F7F7F" w:themeColor="text1" w:themeTint="80"/>
@@ -2807,39 +3020,734 @@
     </w:p>
     <w:p>
       <w:pPr>
+        <w:spacing w:line="276" w:lineRule="auto"/>
         <w:ind w:left="-709"/>
         <w:rPr>
-          <w:rFonts w:ascii="Calibri" w:eastAsia="Times New Roman" w:hAnsi="Calibri" w:cs="Calibri"/>
-          <w:color w:val="000000" w:themeColor="text1"/>
-          <w:lang w:eastAsia="en-GB"/>
-        </w:rPr>
-      </w:pPr>
-      <w:r>
-        <w:rPr>
-          <w:rFonts w:ascii="Calibri" w:eastAsia="Times New Roman" w:hAnsi="Calibri" w:cs="Calibri"/>
-          <w:color w:val="000000" w:themeColor="text1"/>
-          <w:lang w:eastAsia="en-GB"/>
-        </w:rPr>
-        <w:t>This is education.</w:t>
+          <w:rFonts w:ascii="Montserrat SemiBold" w:eastAsia="Times New Roman" w:hAnsi="Montserrat SemiBold" w:cs="Calibri"/>
+          <w:b/>
+          <w:bCs/>
+          <w:color w:val="000000" w:themeColor="text1"/>
+          <w:lang w:eastAsia="en-GB"/>
+        </w:rPr>
+      </w:pPr>
+      <w:r>
+        <w:rPr>
+          <w:rFonts w:ascii="Montserrat SemiBold" w:eastAsia="Times New Roman" w:hAnsi="Montserrat SemiBold" w:cs="Calibri"/>
+          <w:b/>
+          <w:bCs/>
+          <w:color w:val="000000" w:themeColor="text1"/>
+          <w:lang w:eastAsia="en-GB"/>
+        </w:rPr>
+        <w:t>Jan</w:t>
+      </w:r>
+      <w:r>
+        <w:rPr>
+          <w:rFonts w:ascii="Montserrat SemiBold" w:eastAsia="Times New Roman" w:hAnsi="Montserrat SemiBold" w:cs="Calibri"/>
+          <w:b/>
+          <w:bCs/>
+          <w:color w:val="000000" w:themeColor="text1"/>
+          <w:lang w:eastAsia="en-GB"/>
+        </w:rPr>
+        <w:t>, 201</w:t>
+      </w:r>
+      <w:r>
+        <w:rPr>
+          <w:rFonts w:ascii="Montserrat SemiBold" w:eastAsia="Times New Roman" w:hAnsi="Montserrat SemiBold" w:cs="Calibri"/>
+          <w:b/>
+          <w:bCs/>
+          <w:color w:val="000000" w:themeColor="text1"/>
+          <w:lang w:eastAsia="en-GB"/>
+        </w:rPr>
+        <w:t>9</w:t>
+      </w:r>
+      <w:r>
+        <w:rPr>
+          <w:rFonts w:ascii="Montserrat SemiBold" w:eastAsia="Times New Roman" w:hAnsi="Montserrat SemiBold" w:cs="Calibri"/>
+          <w:b/>
+          <w:bCs/>
+          <w:color w:val="000000" w:themeColor="text1"/>
+          <w:lang w:eastAsia="en-GB"/>
+        </w:rPr>
+        <w:t xml:space="preserve"> – </w:t>
+      </w:r>
+      <w:r>
+        <w:rPr>
+          <w:rFonts w:ascii="Montserrat SemiBold" w:eastAsia="Times New Roman" w:hAnsi="Montserrat SemiBold" w:cs="Calibri"/>
+          <w:b/>
+          <w:bCs/>
+          <w:color w:val="000000" w:themeColor="text1"/>
+          <w:lang w:eastAsia="en-GB"/>
+        </w:rPr>
+        <w:t>Present</w:t>
+      </w:r>
+      <w:r>
+        <w:rPr>
+          <w:rFonts w:ascii="Montserrat" w:eastAsia="Times New Roman" w:hAnsi="Montserrat" w:cs="Calibri"/>
+          <w:b/>
+          <w:bCs/>
+          <w:color w:val="000000" w:themeColor="text1"/>
+          <w:lang w:eastAsia="en-GB"/>
+        </w:rPr>
+        <w:tab/>
+      </w:r>
+      <w:r>
+        <w:rPr>
+          <w:rFonts w:ascii="Montserrat" w:eastAsia="Times New Roman" w:hAnsi="Montserrat" w:cs="Calibri"/>
+          <w:b/>
+          <w:bCs/>
+          <w:color w:val="000000" w:themeColor="text1"/>
+          <w:lang w:eastAsia="en-GB"/>
+        </w:rPr>
+        <w:tab/>
+      </w:r>
+      <w:r>
+        <w:rPr>
+          <w:rFonts w:ascii="Montserrat SemiBold" w:eastAsia="Times New Roman" w:hAnsi="Montserrat SemiBold" w:cs="Calibri"/>
+          <w:b/>
+          <w:bCs/>
+          <w:color w:val="000000" w:themeColor="text1"/>
+          <w:lang w:eastAsia="en-GB"/>
+        </w:rPr>
+        <w:t>Programming</w:t>
+      </w:r>
+    </w:p>
+    <w:p>
+      <w:pPr>
+        <w:spacing w:line="276" w:lineRule="auto"/>
+        <w:ind w:left="2871"/>
+        <w:rPr>
+          <w:rFonts w:ascii="Montserrat Medium" w:eastAsia="Times New Roman" w:hAnsi="Montserrat Medium" w:cs="Calibri"/>
+          <w:i/>
+          <w:iCs/>
+          <w:color w:val="7F7F7F" w:themeColor="text1" w:themeTint="80"/>
+          <w:sz w:val="22"/>
+          <w:szCs w:val="22"/>
+          <w:lang w:eastAsia="en-GB"/>
+        </w:rPr>
+      </w:pPr>
+      <w:r>
+        <w:rPr>
+          <w:rFonts w:ascii="Montserrat Medium" w:eastAsia="Times New Roman" w:hAnsi="Montserrat Medium" w:cs="Calibri"/>
+          <w:i/>
+          <w:iCs/>
+          <w:color w:val="7F7F7F" w:themeColor="text1" w:themeTint="80"/>
+          <w:sz w:val="22"/>
+          <w:szCs w:val="22"/>
+          <w:lang w:eastAsia="en-GB"/>
+        </w:rPr>
+        <w:t>FreeCodeCamp, W3Schools</w:t>
+      </w:r>
+      <w:r>
+        <w:rPr>
+          <w:rFonts w:ascii="Montserrat Medium" w:eastAsia="Times New Roman" w:hAnsi="Montserrat Medium" w:cs="Calibri"/>
+          <w:i/>
+          <w:iCs/>
+          <w:color w:val="7F7F7F" w:themeColor="text1" w:themeTint="80"/>
+          <w:sz w:val="22"/>
+          <w:szCs w:val="22"/>
+          <w:lang w:eastAsia="en-GB"/>
+        </w:rPr>
+        <w:t xml:space="preserve"> (Online)</w:t>
+      </w:r>
+    </w:p>
+    <w:p>
+      <w:pPr>
+        <w:pStyle w:val="ListParagraph"/>
+        <w:numPr>
+          <w:ilvl w:val="0"/>
+          <w:numId w:val="1"/>
+        </w:numPr>
+        <w:rPr>
+          <w:rFonts w:ascii="Montserrat SemiBold" w:eastAsia="Times New Roman" w:hAnsi="Montserrat SemiBold" w:cs="Calibri"/>
+          <w:b/>
+          <w:bCs/>
+          <w:color w:val="000000" w:themeColor="text1"/>
+          <w:lang w:eastAsia="en-GB"/>
+        </w:rPr>
+      </w:pPr>
+      <w:r>
+        <w:rPr>
+          <w:rFonts w:eastAsia="Times New Roman" w:cstheme="minorHAnsi"/>
+          <w:color w:val="000000" w:themeColor="text1"/>
+          <w:sz w:val="26"/>
+          <w:szCs w:val="26"/>
+          <w:lang w:eastAsia="en-GB"/>
+        </w:rPr>
+        <w:t>A few certificates from FreeCodeCamp</w:t>
       </w:r>
     </w:p>
     <w:p>
       <w:pPr>
         <w:ind w:left="-709"/>
         <w:rPr>
-          <w:rFonts w:ascii="Times New Roman" w:eastAsia="Times New Roman" w:hAnsi="Times New Roman" w:cs="Times New Roman"/>
-          <w:lang w:eastAsia="en-GB"/>
-        </w:rPr>
-      </w:pPr>
-    </w:p>
-    <w:p>
-      <w:pPr>
+          <w:rFonts w:ascii="Montserrat SemiBold" w:eastAsia="Times New Roman" w:hAnsi="Montserrat SemiBold" w:cs="Calibri"/>
+          <w:b/>
+          <w:bCs/>
+          <w:color w:val="000000" w:themeColor="text1"/>
+          <w:lang w:eastAsia="en-GB"/>
+        </w:rPr>
+      </w:pPr>
+    </w:p>
+    <w:p>
+      <w:pPr>
+        <w:spacing w:line="276" w:lineRule="auto"/>
         <w:ind w:left="-709"/>
         <w:rPr>
-          <w:rFonts w:ascii="Times New Roman" w:eastAsia="Times New Roman" w:hAnsi="Times New Roman" w:cs="Times New Roman"/>
-          <w:lang w:eastAsia="en-GB"/>
-        </w:rPr>
-      </w:pPr>
+          <w:rFonts w:ascii="Montserrat SemiBold" w:eastAsia="Times New Roman" w:hAnsi="Montserrat SemiBold" w:cs="Calibri"/>
+          <w:b/>
+          <w:bCs/>
+          <w:color w:val="000000" w:themeColor="text1"/>
+          <w:lang w:eastAsia="en-GB"/>
+        </w:rPr>
+      </w:pPr>
+      <w:r>
+        <w:rPr>
+          <w:rFonts w:ascii="Montserrat SemiBold" w:eastAsia="Times New Roman" w:hAnsi="Montserrat SemiBold" w:cs="Calibri"/>
+          <w:b/>
+          <w:bCs/>
+          <w:color w:val="000000" w:themeColor="text1"/>
+          <w:lang w:eastAsia="en-GB"/>
+        </w:rPr>
+        <w:t>Apr</w:t>
+      </w:r>
+      <w:r>
+        <w:rPr>
+          <w:rFonts w:ascii="Montserrat SemiBold" w:eastAsia="Times New Roman" w:hAnsi="Montserrat SemiBold" w:cs="Calibri"/>
+          <w:b/>
+          <w:bCs/>
+          <w:color w:val="000000" w:themeColor="text1"/>
+          <w:lang w:eastAsia="en-GB"/>
+        </w:rPr>
+        <w:t>, 201</w:t>
+      </w:r>
+      <w:r>
+        <w:rPr>
+          <w:rFonts w:ascii="Montserrat SemiBold" w:eastAsia="Times New Roman" w:hAnsi="Montserrat SemiBold" w:cs="Calibri"/>
+          <w:b/>
+          <w:bCs/>
+          <w:color w:val="000000" w:themeColor="text1"/>
+          <w:lang w:eastAsia="en-GB"/>
+        </w:rPr>
+        <w:t xml:space="preserve">9 </w:t>
+      </w:r>
+      <w:r>
+        <w:rPr>
+          <w:rFonts w:ascii="Montserrat SemiBold" w:eastAsia="Times New Roman" w:hAnsi="Montserrat SemiBold" w:cs="Calibri"/>
+          <w:b/>
+          <w:bCs/>
+          <w:color w:val="000000" w:themeColor="text1"/>
+          <w:lang w:eastAsia="en-GB"/>
+        </w:rPr>
+        <w:t xml:space="preserve">– </w:t>
+      </w:r>
+      <w:r>
+        <w:rPr>
+          <w:rFonts w:ascii="Montserrat SemiBold" w:eastAsia="Times New Roman" w:hAnsi="Montserrat SemiBold" w:cs="Calibri"/>
+          <w:b/>
+          <w:bCs/>
+          <w:color w:val="000000" w:themeColor="text1"/>
+          <w:lang w:eastAsia="en-GB"/>
+        </w:rPr>
+        <w:t>Sep</w:t>
+      </w:r>
+      <w:r>
+        <w:rPr>
+          <w:rFonts w:ascii="Montserrat SemiBold" w:eastAsia="Times New Roman" w:hAnsi="Montserrat SemiBold" w:cs="Calibri"/>
+          <w:b/>
+          <w:bCs/>
+          <w:color w:val="000000" w:themeColor="text1"/>
+          <w:lang w:eastAsia="en-GB"/>
+        </w:rPr>
+        <w:t>, 201</w:t>
+      </w:r>
+      <w:r>
+        <w:rPr>
+          <w:rFonts w:ascii="Montserrat SemiBold" w:eastAsia="Times New Roman" w:hAnsi="Montserrat SemiBold" w:cs="Calibri"/>
+          <w:b/>
+          <w:bCs/>
+          <w:color w:val="000000" w:themeColor="text1"/>
+          <w:lang w:eastAsia="en-GB"/>
+        </w:rPr>
+        <w:t>9</w:t>
+      </w:r>
+      <w:r>
+        <w:rPr>
+          <w:rFonts w:ascii="Montserrat" w:eastAsia="Times New Roman" w:hAnsi="Montserrat" w:cs="Calibri"/>
+          <w:b/>
+          <w:bCs/>
+          <w:color w:val="000000" w:themeColor="text1"/>
+          <w:lang w:eastAsia="en-GB"/>
+        </w:rPr>
+        <w:tab/>
+      </w:r>
+      <w:r>
+        <w:rPr>
+          <w:rFonts w:ascii="Montserrat" w:eastAsia="Times New Roman" w:hAnsi="Montserrat" w:cs="Calibri"/>
+          <w:b/>
+          <w:bCs/>
+          <w:color w:val="000000" w:themeColor="text1"/>
+          <w:lang w:eastAsia="en-GB"/>
+        </w:rPr>
+        <w:tab/>
+      </w:r>
+      <w:r>
+        <w:rPr>
+          <w:rFonts w:ascii="Montserrat SemiBold" w:eastAsia="Times New Roman" w:hAnsi="Montserrat SemiBold" w:cs="Calibri"/>
+          <w:b/>
+          <w:bCs/>
+          <w:color w:val="000000" w:themeColor="text1"/>
+          <w:lang w:eastAsia="en-GB"/>
+        </w:rPr>
+        <w:t>Certificate II</w:t>
+      </w:r>
+      <w:r>
+        <w:rPr>
+          <w:rFonts w:ascii="Montserrat SemiBold" w:eastAsia="Times New Roman" w:hAnsi="Montserrat SemiBold" w:cs="Calibri"/>
+          <w:b/>
+          <w:bCs/>
+          <w:color w:val="000000" w:themeColor="text1"/>
+          <w:lang w:eastAsia="en-GB"/>
+        </w:rPr>
+        <w:t>I</w:t>
+      </w:r>
+      <w:r>
+        <w:rPr>
+          <w:rFonts w:ascii="Montserrat SemiBold" w:eastAsia="Times New Roman" w:hAnsi="Montserrat SemiBold" w:cs="Calibri"/>
+          <w:b/>
+          <w:bCs/>
+          <w:color w:val="000000" w:themeColor="text1"/>
+          <w:lang w:eastAsia="en-GB"/>
+        </w:rPr>
+        <w:t xml:space="preserve"> in Business</w:t>
+      </w:r>
+    </w:p>
+    <w:p>
+      <w:pPr>
+        <w:spacing w:line="276" w:lineRule="auto"/>
+        <w:ind w:left="-709"/>
+        <w:rPr>
+          <w:rFonts w:ascii="Montserrat Medium" w:eastAsia="Times New Roman" w:hAnsi="Montserrat Medium" w:cs="Calibri"/>
+          <w:i/>
+          <w:iCs/>
+          <w:color w:val="7F7F7F" w:themeColor="text1" w:themeTint="80"/>
+          <w:sz w:val="22"/>
+          <w:szCs w:val="22"/>
+          <w:lang w:eastAsia="en-GB"/>
+        </w:rPr>
+      </w:pPr>
+      <w:r>
+        <w:rPr>
+          <w:rFonts w:ascii="Montserrat" w:eastAsia="Times New Roman" w:hAnsi="Montserrat" w:cs="Calibri"/>
+          <w:b/>
+          <w:bCs/>
+          <w:color w:val="000000" w:themeColor="text1"/>
+          <w:sz w:val="20"/>
+          <w:szCs w:val="20"/>
+          <w:lang w:eastAsia="en-GB"/>
+        </w:rPr>
+        <w:tab/>
+      </w:r>
+      <w:r>
+        <w:rPr>
+          <w:rFonts w:ascii="Montserrat" w:eastAsia="Times New Roman" w:hAnsi="Montserrat" w:cs="Calibri"/>
+          <w:b/>
+          <w:bCs/>
+          <w:color w:val="000000" w:themeColor="text1"/>
+          <w:sz w:val="20"/>
+          <w:szCs w:val="20"/>
+          <w:lang w:eastAsia="en-GB"/>
+        </w:rPr>
+        <w:tab/>
+      </w:r>
+      <w:r>
+        <w:rPr>
+          <w:rFonts w:ascii="Montserrat" w:eastAsia="Times New Roman" w:hAnsi="Montserrat" w:cs="Calibri"/>
+          <w:b/>
+          <w:bCs/>
+          <w:color w:val="000000" w:themeColor="text1"/>
+          <w:sz w:val="20"/>
+          <w:szCs w:val="20"/>
+          <w:lang w:eastAsia="en-GB"/>
+        </w:rPr>
+        <w:tab/>
+      </w:r>
+      <w:r>
+        <w:rPr>
+          <w:rFonts w:ascii="Montserrat" w:eastAsia="Times New Roman" w:hAnsi="Montserrat" w:cs="Calibri"/>
+          <w:b/>
+          <w:bCs/>
+          <w:color w:val="000000" w:themeColor="text1"/>
+          <w:sz w:val="20"/>
+          <w:szCs w:val="20"/>
+          <w:lang w:eastAsia="en-GB"/>
+        </w:rPr>
+        <w:tab/>
+      </w:r>
+      <w:r>
+        <w:rPr>
+          <w:rFonts w:ascii="Montserrat" w:eastAsia="Times New Roman" w:hAnsi="Montserrat" w:cs="Calibri"/>
+          <w:b/>
+          <w:bCs/>
+          <w:color w:val="000000" w:themeColor="text1"/>
+          <w:sz w:val="20"/>
+          <w:szCs w:val="20"/>
+          <w:lang w:eastAsia="en-GB"/>
+        </w:rPr>
+        <w:tab/>
+      </w:r>
+      <w:r>
+        <w:rPr>
+          <w:rFonts w:ascii="Montserrat Medium" w:eastAsia="Times New Roman" w:hAnsi="Montserrat Medium" w:cs="Calibri"/>
+          <w:i/>
+          <w:iCs/>
+          <w:color w:val="7F7F7F" w:themeColor="text1" w:themeTint="80"/>
+          <w:sz w:val="22"/>
+          <w:szCs w:val="22"/>
+          <w:lang w:eastAsia="en-GB"/>
+        </w:rPr>
+        <w:t>TAFE NSW (Online)</w:t>
+      </w:r>
+    </w:p>
+    <w:p>
+      <w:pPr>
+        <w:pStyle w:val="ListParagraph"/>
+        <w:numPr>
+          <w:ilvl w:val="0"/>
+          <w:numId w:val="1"/>
+        </w:numPr>
+        <w:rPr>
+          <w:rFonts w:ascii="Montserrat SemiBold" w:eastAsia="Times New Roman" w:hAnsi="Montserrat SemiBold" w:cs="Calibri"/>
+          <w:b/>
+          <w:bCs/>
+          <w:color w:val="000000" w:themeColor="text1"/>
+          <w:lang w:eastAsia="en-GB"/>
+        </w:rPr>
+      </w:pPr>
+      <w:r>
+        <w:rPr>
+          <w:rFonts w:eastAsia="Times New Roman" w:cstheme="minorHAnsi"/>
+          <w:color w:val="000000" w:themeColor="text1"/>
+          <w:sz w:val="26"/>
+          <w:szCs w:val="26"/>
+          <w:lang w:eastAsia="en-GB"/>
+        </w:rPr>
+        <w:t>Abandoned</w:t>
+      </w:r>
+      <w:r>
+        <w:rPr>
+          <w:rFonts w:eastAsia="Times New Roman" w:cstheme="minorHAnsi"/>
+          <w:color w:val="000000" w:themeColor="text1"/>
+          <w:sz w:val="26"/>
+          <w:szCs w:val="26"/>
+          <w:lang w:eastAsia="en-GB"/>
+        </w:rPr>
+        <w:t xml:space="preserve"> </w:t>
+      </w:r>
+      <w:r>
+        <w:rPr>
+          <w:rFonts w:eastAsia="Times New Roman" w:cstheme="minorHAnsi"/>
+          <w:color w:val="000000" w:themeColor="text1"/>
+          <w:sz w:val="26"/>
+          <w:szCs w:val="26"/>
+          <w:lang w:eastAsia="en-GB"/>
+        </w:rPr>
+        <w:t>due to starting my own business</w:t>
+      </w:r>
+    </w:p>
+    <w:p>
+      <w:pPr>
+        <w:spacing w:line="276" w:lineRule="auto"/>
+        <w:ind w:left="-709"/>
+        <w:rPr>
+          <w:rFonts w:ascii="Montserrat SemiBold" w:eastAsia="Times New Roman" w:hAnsi="Montserrat SemiBold" w:cs="Calibri"/>
+          <w:b/>
+          <w:bCs/>
+          <w:color w:val="000000" w:themeColor="text1"/>
+          <w:lang w:eastAsia="en-GB"/>
+        </w:rPr>
+      </w:pPr>
+    </w:p>
+    <w:p>
+      <w:pPr>
+        <w:spacing w:line="276" w:lineRule="auto"/>
+        <w:ind w:left="-709"/>
+        <w:rPr>
+          <w:rFonts w:ascii="Montserrat SemiBold" w:eastAsia="Times New Roman" w:hAnsi="Montserrat SemiBold" w:cs="Calibri"/>
+          <w:b/>
+          <w:bCs/>
+          <w:color w:val="000000" w:themeColor="text1"/>
+          <w:lang w:eastAsia="en-GB"/>
+        </w:rPr>
+      </w:pPr>
+      <w:r>
+        <w:rPr>
+          <w:rFonts w:ascii="Montserrat SemiBold" w:eastAsia="Times New Roman" w:hAnsi="Montserrat SemiBold" w:cs="Calibri"/>
+          <w:b/>
+          <w:bCs/>
+          <w:color w:val="000000" w:themeColor="text1"/>
+          <w:lang w:eastAsia="en-GB"/>
+        </w:rPr>
+        <w:t>Feb</w:t>
+      </w:r>
+      <w:r>
+        <w:rPr>
+          <w:rFonts w:ascii="Montserrat SemiBold" w:eastAsia="Times New Roman" w:hAnsi="Montserrat SemiBold" w:cs="Calibri"/>
+          <w:b/>
+          <w:bCs/>
+          <w:color w:val="000000" w:themeColor="text1"/>
+          <w:lang w:eastAsia="en-GB"/>
+        </w:rPr>
+        <w:t>, 201</w:t>
+      </w:r>
+      <w:r>
+        <w:rPr>
+          <w:rFonts w:ascii="Montserrat SemiBold" w:eastAsia="Times New Roman" w:hAnsi="Montserrat SemiBold" w:cs="Calibri"/>
+          <w:b/>
+          <w:bCs/>
+          <w:color w:val="000000" w:themeColor="text1"/>
+          <w:lang w:eastAsia="en-GB"/>
+        </w:rPr>
+        <w:t xml:space="preserve">9 </w:t>
+      </w:r>
+      <w:r>
+        <w:rPr>
+          <w:rFonts w:ascii="Montserrat SemiBold" w:eastAsia="Times New Roman" w:hAnsi="Montserrat SemiBold" w:cs="Calibri"/>
+          <w:b/>
+          <w:bCs/>
+          <w:color w:val="000000" w:themeColor="text1"/>
+          <w:lang w:eastAsia="en-GB"/>
+        </w:rPr>
+        <w:t xml:space="preserve">– </w:t>
+      </w:r>
+      <w:r>
+        <w:rPr>
+          <w:rFonts w:ascii="Montserrat SemiBold" w:eastAsia="Times New Roman" w:hAnsi="Montserrat SemiBold" w:cs="Calibri"/>
+          <w:b/>
+          <w:bCs/>
+          <w:color w:val="000000" w:themeColor="text1"/>
+          <w:lang w:eastAsia="en-GB"/>
+        </w:rPr>
+        <w:t>Mar</w:t>
+      </w:r>
+      <w:r>
+        <w:rPr>
+          <w:rFonts w:ascii="Montserrat SemiBold" w:eastAsia="Times New Roman" w:hAnsi="Montserrat SemiBold" w:cs="Calibri"/>
+          <w:b/>
+          <w:bCs/>
+          <w:color w:val="000000" w:themeColor="text1"/>
+          <w:lang w:eastAsia="en-GB"/>
+        </w:rPr>
+        <w:t>, 201</w:t>
+      </w:r>
+      <w:r>
+        <w:rPr>
+          <w:rFonts w:ascii="Montserrat SemiBold" w:eastAsia="Times New Roman" w:hAnsi="Montserrat SemiBold" w:cs="Calibri"/>
+          <w:b/>
+          <w:bCs/>
+          <w:color w:val="000000" w:themeColor="text1"/>
+          <w:lang w:eastAsia="en-GB"/>
+        </w:rPr>
+        <w:t>9</w:t>
+      </w:r>
+      <w:r>
+        <w:rPr>
+          <w:rFonts w:ascii="Montserrat" w:eastAsia="Times New Roman" w:hAnsi="Montserrat" w:cs="Calibri"/>
+          <w:b/>
+          <w:bCs/>
+          <w:color w:val="000000" w:themeColor="text1"/>
+          <w:lang w:eastAsia="en-GB"/>
+        </w:rPr>
+        <w:tab/>
+      </w:r>
+      <w:r>
+        <w:rPr>
+          <w:rFonts w:ascii="Montserrat" w:eastAsia="Times New Roman" w:hAnsi="Montserrat" w:cs="Calibri"/>
+          <w:b/>
+          <w:bCs/>
+          <w:color w:val="000000" w:themeColor="text1"/>
+          <w:lang w:eastAsia="en-GB"/>
+        </w:rPr>
+        <w:tab/>
+      </w:r>
+      <w:r>
+        <w:rPr>
+          <w:rFonts w:ascii="Montserrat SemiBold" w:eastAsia="Times New Roman" w:hAnsi="Montserrat SemiBold" w:cs="Calibri"/>
+          <w:b/>
+          <w:bCs/>
+          <w:color w:val="000000" w:themeColor="text1"/>
+          <w:lang w:eastAsia="en-GB"/>
+        </w:rPr>
+        <w:t>Certificate II in Business</w:t>
+      </w:r>
+    </w:p>
+    <w:p>
+      <w:pPr>
+        <w:spacing w:line="276" w:lineRule="auto"/>
+        <w:ind w:left="-709"/>
+        <w:rPr>
+          <w:rFonts w:ascii="Montserrat Medium" w:eastAsia="Times New Roman" w:hAnsi="Montserrat Medium" w:cs="Calibri"/>
+          <w:i/>
+          <w:iCs/>
+          <w:color w:val="7F7F7F" w:themeColor="text1" w:themeTint="80"/>
+          <w:sz w:val="22"/>
+          <w:szCs w:val="22"/>
+          <w:lang w:eastAsia="en-GB"/>
+        </w:rPr>
+      </w:pPr>
+      <w:r>
+        <w:rPr>
+          <w:rFonts w:ascii="Montserrat" w:eastAsia="Times New Roman" w:hAnsi="Montserrat" w:cs="Calibri"/>
+          <w:b/>
+          <w:bCs/>
+          <w:color w:val="000000" w:themeColor="text1"/>
+          <w:sz w:val="20"/>
+          <w:szCs w:val="20"/>
+          <w:lang w:eastAsia="en-GB"/>
+        </w:rPr>
+        <w:tab/>
+      </w:r>
+      <w:r>
+        <w:rPr>
+          <w:rFonts w:ascii="Montserrat" w:eastAsia="Times New Roman" w:hAnsi="Montserrat" w:cs="Calibri"/>
+          <w:b/>
+          <w:bCs/>
+          <w:color w:val="000000" w:themeColor="text1"/>
+          <w:sz w:val="20"/>
+          <w:szCs w:val="20"/>
+          <w:lang w:eastAsia="en-GB"/>
+        </w:rPr>
+        <w:tab/>
+      </w:r>
+      <w:r>
+        <w:rPr>
+          <w:rFonts w:ascii="Montserrat" w:eastAsia="Times New Roman" w:hAnsi="Montserrat" w:cs="Calibri"/>
+          <w:b/>
+          <w:bCs/>
+          <w:color w:val="000000" w:themeColor="text1"/>
+          <w:sz w:val="20"/>
+          <w:szCs w:val="20"/>
+          <w:lang w:eastAsia="en-GB"/>
+        </w:rPr>
+        <w:tab/>
+      </w:r>
+      <w:r>
+        <w:rPr>
+          <w:rFonts w:ascii="Montserrat" w:eastAsia="Times New Roman" w:hAnsi="Montserrat" w:cs="Calibri"/>
+          <w:b/>
+          <w:bCs/>
+          <w:color w:val="000000" w:themeColor="text1"/>
+          <w:sz w:val="20"/>
+          <w:szCs w:val="20"/>
+          <w:lang w:eastAsia="en-GB"/>
+        </w:rPr>
+        <w:tab/>
+      </w:r>
+      <w:r>
+        <w:rPr>
+          <w:rFonts w:ascii="Montserrat" w:eastAsia="Times New Roman" w:hAnsi="Montserrat" w:cs="Calibri"/>
+          <w:b/>
+          <w:bCs/>
+          <w:color w:val="000000" w:themeColor="text1"/>
+          <w:sz w:val="20"/>
+          <w:szCs w:val="20"/>
+          <w:lang w:eastAsia="en-GB"/>
+        </w:rPr>
+        <w:tab/>
+      </w:r>
+      <w:r>
+        <w:rPr>
+          <w:rFonts w:ascii="Montserrat Medium" w:eastAsia="Times New Roman" w:hAnsi="Montserrat Medium" w:cs="Calibri"/>
+          <w:i/>
+          <w:iCs/>
+          <w:color w:val="7F7F7F" w:themeColor="text1" w:themeTint="80"/>
+          <w:sz w:val="22"/>
+          <w:szCs w:val="22"/>
+          <w:lang w:eastAsia="en-GB"/>
+        </w:rPr>
+        <w:t xml:space="preserve">TAFE NSW </w:t>
+      </w:r>
+      <w:r>
+        <w:rPr>
+          <w:rFonts w:ascii="Montserrat Medium" w:eastAsia="Times New Roman" w:hAnsi="Montserrat Medium" w:cs="Calibri"/>
+          <w:i/>
+          <w:iCs/>
+          <w:color w:val="7F7F7F" w:themeColor="text1" w:themeTint="80"/>
+          <w:sz w:val="22"/>
+          <w:szCs w:val="22"/>
+          <w:lang w:eastAsia="en-GB"/>
+        </w:rPr>
+        <w:t>(</w:t>
+      </w:r>
+      <w:r>
+        <w:rPr>
+          <w:rFonts w:ascii="Montserrat Medium" w:eastAsia="Times New Roman" w:hAnsi="Montserrat Medium" w:cs="Calibri"/>
+          <w:i/>
+          <w:iCs/>
+          <w:color w:val="7F7F7F" w:themeColor="text1" w:themeTint="80"/>
+          <w:sz w:val="22"/>
+          <w:szCs w:val="22"/>
+          <w:lang w:eastAsia="en-GB"/>
+        </w:rPr>
+        <w:t>Online</w:t>
+      </w:r>
+      <w:r>
+        <w:rPr>
+          <w:rFonts w:ascii="Montserrat Medium" w:eastAsia="Times New Roman" w:hAnsi="Montserrat Medium" w:cs="Calibri"/>
+          <w:i/>
+          <w:iCs/>
+          <w:color w:val="7F7F7F" w:themeColor="text1" w:themeTint="80"/>
+          <w:sz w:val="22"/>
+          <w:szCs w:val="22"/>
+          <w:lang w:eastAsia="en-GB"/>
+        </w:rPr>
+        <w:t>)</w:t>
+      </w:r>
+    </w:p>
+    <w:p>
+      <w:pPr>
+        <w:pStyle w:val="ListParagraph"/>
+        <w:numPr>
+          <w:ilvl w:val="0"/>
+          <w:numId w:val="1"/>
+        </w:numPr>
+        <w:rPr>
+          <w:rFonts w:ascii="Montserrat SemiBold" w:eastAsia="Times New Roman" w:hAnsi="Montserrat SemiBold" w:cs="Calibri"/>
+          <w:b/>
+          <w:bCs/>
+          <w:color w:val="000000" w:themeColor="text1"/>
+          <w:lang w:eastAsia="en-GB"/>
+        </w:rPr>
+      </w:pPr>
+      <w:r>
+        <w:rPr>
+          <w:rFonts w:eastAsia="Times New Roman" w:cstheme="minorHAnsi"/>
+          <w:color w:val="000000" w:themeColor="text1"/>
+          <w:sz w:val="26"/>
+          <w:szCs w:val="26"/>
+          <w:lang w:eastAsia="en-GB"/>
+        </w:rPr>
+        <w:t>Completed Certificate on</w:t>
+      </w:r>
+      <w:r>
+        <w:rPr>
+          <w:rFonts w:eastAsia="Times New Roman" w:cstheme="minorHAnsi"/>
+          <w:color w:val="000000" w:themeColor="text1"/>
+          <w:sz w:val="26"/>
+          <w:szCs w:val="26"/>
+          <w:lang w:eastAsia="en-GB"/>
+        </w:rPr>
+        <w:t xml:space="preserve"> 7</w:t>
+      </w:r>
+      <w:r>
+        <w:rPr>
+          <w:rFonts w:eastAsia="Times New Roman" w:cstheme="minorHAnsi"/>
+          <w:color w:val="000000" w:themeColor="text1"/>
+          <w:sz w:val="26"/>
+          <w:szCs w:val="26"/>
+          <w:lang w:eastAsia="en-GB"/>
+        </w:rPr>
+        <w:t xml:space="preserve"> March, 2019</w:t>
+      </w:r>
     </w:p>
     <w:p>
       <w:pPr>
@@ -2856,6 +3764,7 @@
           <w:sz w:val="40"/>
           <w:szCs w:val="40"/>
         </w:rPr>
+        <w:lastRenderedPageBreak/>
         <w:t>Skills</w:t>
       </w:r>
     </w:p>
@@ -2949,6 +3858,8 @@
         <w:rPr>
           <w:rFonts w:ascii="Calibri" w:eastAsia="Times New Roman" w:hAnsi="Calibri" w:cs="Calibri"/>
           <w:color w:val="000000" w:themeColor="text1"/>
+          <w:sz w:val="26"/>
+          <w:szCs w:val="26"/>
           <w:lang w:eastAsia="en-GB"/>
         </w:rPr>
       </w:pPr>
@@ -2956,16 +3867,385 @@
         <w:rPr>
           <w:rFonts w:ascii="Calibri" w:eastAsia="Times New Roman" w:hAnsi="Calibri" w:cs="Calibri"/>
           <w:color w:val="000000" w:themeColor="text1"/>
-          <w:lang w:eastAsia="en-GB"/>
-        </w:rPr>
-        <w:t>This is skills.</w:t>
+          <w:sz w:val="26"/>
+          <w:szCs w:val="26"/>
+          <w:lang w:eastAsia="en-GB"/>
+        </w:rPr>
+        <w:t>Proficient skills in programming languages including Python and Swift</w:t>
+      </w:r>
+      <w:r>
+        <w:rPr>
+          <w:rFonts w:ascii="Calibri" w:eastAsia="Times New Roman" w:hAnsi="Calibri" w:cs="Calibri"/>
+          <w:color w:val="000000" w:themeColor="text1"/>
+          <w:sz w:val="26"/>
+          <w:szCs w:val="26"/>
+          <w:lang w:eastAsia="en-GB"/>
+        </w:rPr>
+        <w:t xml:space="preserve"> with a</w:t>
+      </w:r>
+      <w:r>
+        <w:rPr>
+          <w:rFonts w:ascii="Calibri" w:eastAsia="Times New Roman" w:hAnsi="Calibri" w:cs="Calibri"/>
+          <w:color w:val="000000" w:themeColor="text1"/>
+          <w:sz w:val="26"/>
+          <w:szCs w:val="26"/>
+          <w:lang w:eastAsia="en-GB"/>
+        </w:rPr>
+        <w:t xml:space="preserve"> </w:t>
+      </w:r>
+      <w:r>
+        <w:rPr>
+          <w:rFonts w:ascii="Calibri" w:eastAsia="Times New Roman" w:hAnsi="Calibri" w:cs="Calibri"/>
+          <w:color w:val="000000" w:themeColor="text1"/>
+          <w:sz w:val="26"/>
+          <w:szCs w:val="26"/>
+          <w:lang w:eastAsia="en-GB"/>
+        </w:rPr>
+        <w:t>deep understanding of HTML5, CSS3 and JavaScript; Including SASS, jQuery, D3 and React.</w:t>
       </w:r>
     </w:p>
     <w:p>
       <w:pPr>
         <w:ind w:left="-709"/>
         <w:rPr>
-          <w:rFonts w:ascii="Times New Roman" w:eastAsia="Times New Roman" w:hAnsi="Times New Roman" w:cs="Times New Roman"/>
+          <w:rFonts w:ascii="Calibri" w:eastAsia="Times New Roman" w:hAnsi="Calibri" w:cs="Calibri"/>
+          <w:color w:val="000000" w:themeColor="text1"/>
+          <w:sz w:val="26"/>
+          <w:szCs w:val="26"/>
+          <w:lang w:eastAsia="en-GB"/>
+        </w:rPr>
+      </w:pPr>
+    </w:p>
+    <w:p>
+      <w:pPr>
+        <w:ind w:left="-709"/>
+        <w:rPr>
+          <w:rFonts w:ascii="Calibri" w:eastAsia="Times New Roman" w:hAnsi="Calibri" w:cs="Calibri"/>
+          <w:color w:val="000000" w:themeColor="text1"/>
+          <w:sz w:val="26"/>
+          <w:szCs w:val="26"/>
+          <w:lang w:eastAsia="en-GB"/>
+        </w:rPr>
+      </w:pPr>
+      <w:r>
+        <w:rPr>
+          <w:rFonts w:ascii="Calibri" w:eastAsia="Times New Roman" w:hAnsi="Calibri" w:cs="Calibri"/>
+          <w:color w:val="000000" w:themeColor="text1"/>
+          <w:sz w:val="26"/>
+          <w:szCs w:val="26"/>
+          <w:lang w:eastAsia="en-GB"/>
+        </w:rPr>
+        <w:t>Decent k</w:t>
+      </w:r>
+      <w:r>
+        <w:rPr>
+          <w:rFonts w:ascii="Calibri" w:eastAsia="Times New Roman" w:hAnsi="Calibri" w:cs="Calibri"/>
+          <w:color w:val="000000" w:themeColor="text1"/>
+          <w:sz w:val="26"/>
+          <w:szCs w:val="26"/>
+          <w:lang w:eastAsia="en-GB"/>
+        </w:rPr>
+        <w:t>nowledge of</w:t>
+      </w:r>
+      <w:r>
+        <w:rPr>
+          <w:rFonts w:ascii="Calibri" w:eastAsia="Times New Roman" w:hAnsi="Calibri" w:cs="Calibri"/>
+          <w:color w:val="000000" w:themeColor="text1"/>
+          <w:sz w:val="26"/>
+          <w:szCs w:val="26"/>
+          <w:lang w:eastAsia="en-GB"/>
+        </w:rPr>
+        <w:t xml:space="preserve"> UI/UX Design principles such as Atomic Design, </w:t>
+      </w:r>
+      <w:r>
+        <w:rPr>
+          <w:rFonts w:ascii="Calibri" w:eastAsia="Times New Roman" w:hAnsi="Calibri" w:cs="Calibri"/>
+          <w:color w:val="000000" w:themeColor="text1"/>
+          <w:sz w:val="26"/>
+          <w:szCs w:val="26"/>
+          <w:lang w:eastAsia="en-GB"/>
+        </w:rPr>
+        <w:t xml:space="preserve">the Double Diamond Model, </w:t>
+      </w:r>
+      <w:r>
+        <w:rPr>
+          <w:rFonts w:ascii="Calibri" w:eastAsia="Times New Roman" w:hAnsi="Calibri" w:cs="Calibri"/>
+          <w:color w:val="000000" w:themeColor="text1"/>
+          <w:sz w:val="26"/>
+          <w:szCs w:val="26"/>
+          <w:lang w:eastAsia="en-GB"/>
+        </w:rPr>
+        <w:t xml:space="preserve">the Gestalt Principles, </w:t>
+      </w:r>
+      <w:r>
+        <w:rPr>
+          <w:rFonts w:ascii="Calibri" w:eastAsia="Times New Roman" w:hAnsi="Calibri" w:cs="Calibri"/>
+          <w:color w:val="000000" w:themeColor="text1"/>
+          <w:sz w:val="26"/>
+          <w:szCs w:val="26"/>
+          <w:lang w:eastAsia="en-GB"/>
+        </w:rPr>
+        <w:t>Colour Psychology</w:t>
+      </w:r>
+      <w:r>
+        <w:rPr>
+          <w:rFonts w:ascii="Calibri" w:eastAsia="Times New Roman" w:hAnsi="Calibri" w:cs="Calibri"/>
+          <w:color w:val="000000" w:themeColor="text1"/>
+          <w:sz w:val="26"/>
+          <w:szCs w:val="26"/>
+          <w:lang w:eastAsia="en-GB"/>
+        </w:rPr>
+        <w:t xml:space="preserve">, Typography, </w:t>
+      </w:r>
+      <w:r>
+        <w:rPr>
+          <w:rFonts w:ascii="Calibri" w:eastAsia="Times New Roman" w:hAnsi="Calibri" w:cs="Calibri"/>
+          <w:color w:val="000000" w:themeColor="text1"/>
+          <w:sz w:val="26"/>
+          <w:szCs w:val="26"/>
+          <w:lang w:eastAsia="en-GB"/>
+        </w:rPr>
+        <w:t>Alignment</w:t>
+      </w:r>
+      <w:r>
+        <w:rPr>
+          <w:rFonts w:ascii="Calibri" w:eastAsia="Times New Roman" w:hAnsi="Calibri" w:cs="Calibri"/>
+          <w:color w:val="000000" w:themeColor="text1"/>
+          <w:sz w:val="26"/>
+          <w:szCs w:val="26"/>
+          <w:lang w:eastAsia="en-GB"/>
+        </w:rPr>
+        <w:t xml:space="preserve"> &amp; </w:t>
+      </w:r>
+      <w:r>
+        <w:rPr>
+          <w:rFonts w:ascii="Calibri" w:eastAsia="Times New Roman" w:hAnsi="Calibri" w:cs="Calibri"/>
+          <w:color w:val="000000" w:themeColor="text1"/>
+          <w:sz w:val="26"/>
+          <w:szCs w:val="26"/>
+          <w:lang w:eastAsia="en-GB"/>
+        </w:rPr>
+        <w:t>White Space</w:t>
+      </w:r>
+      <w:r>
+        <w:rPr>
+          <w:rFonts w:ascii="Calibri" w:eastAsia="Times New Roman" w:hAnsi="Calibri" w:cs="Calibri"/>
+          <w:color w:val="000000" w:themeColor="text1"/>
+          <w:sz w:val="26"/>
+          <w:szCs w:val="26"/>
+          <w:lang w:eastAsia="en-GB"/>
+        </w:rPr>
+        <w:t>.</w:t>
+      </w:r>
+    </w:p>
+    <w:p>
+      <w:pPr>
+        <w:ind w:left="-709"/>
+        <w:rPr>
+          <w:rFonts w:ascii="Calibri" w:eastAsia="Times New Roman" w:hAnsi="Calibri" w:cs="Calibri"/>
+          <w:color w:val="000000" w:themeColor="text1"/>
+          <w:sz w:val="26"/>
+          <w:szCs w:val="26"/>
+          <w:lang w:eastAsia="en-GB"/>
+        </w:rPr>
+      </w:pPr>
+    </w:p>
+    <w:p>
+      <w:pPr>
+        <w:ind w:left="-709"/>
+        <w:rPr>
+          <w:rFonts w:ascii="Calibri" w:eastAsia="Times New Roman" w:hAnsi="Calibri" w:cs="Calibri"/>
+          <w:color w:val="000000" w:themeColor="text1"/>
+          <w:sz w:val="26"/>
+          <w:szCs w:val="26"/>
+          <w:lang w:eastAsia="en-GB"/>
+        </w:rPr>
+      </w:pPr>
+      <w:r>
+        <w:rPr>
+          <w:rFonts w:ascii="Calibri" w:eastAsia="Times New Roman" w:hAnsi="Calibri" w:cs="Calibri"/>
+          <w:color w:val="000000" w:themeColor="text1"/>
+          <w:sz w:val="26"/>
+          <w:szCs w:val="26"/>
+          <w:lang w:eastAsia="en-GB"/>
+        </w:rPr>
+        <w:t xml:space="preserve">A beginner to intermediate understanding of Web Accessibility </w:t>
+      </w:r>
+      <w:r>
+        <w:rPr>
+          <w:rFonts w:ascii="Calibri" w:eastAsia="Times New Roman" w:hAnsi="Calibri" w:cs="Calibri"/>
+          <w:color w:val="000000" w:themeColor="text1"/>
+          <w:sz w:val="26"/>
+          <w:szCs w:val="26"/>
+          <w:lang w:eastAsia="en-GB"/>
+        </w:rPr>
+        <w:t xml:space="preserve">&amp; </w:t>
+      </w:r>
+      <w:r>
+        <w:rPr>
+          <w:rFonts w:ascii="Calibri" w:eastAsia="Times New Roman" w:hAnsi="Calibri" w:cs="Calibri"/>
+          <w:color w:val="000000" w:themeColor="text1"/>
+          <w:sz w:val="26"/>
+          <w:szCs w:val="26"/>
+          <w:lang w:eastAsia="en-GB"/>
+        </w:rPr>
+        <w:t>Usability Testing</w:t>
+      </w:r>
+      <w:r>
+        <w:rPr>
+          <w:rFonts w:ascii="Calibri" w:eastAsia="Times New Roman" w:hAnsi="Calibri" w:cs="Calibri"/>
+          <w:color w:val="000000" w:themeColor="text1"/>
+          <w:sz w:val="26"/>
+          <w:szCs w:val="26"/>
+          <w:lang w:eastAsia="en-GB"/>
+        </w:rPr>
+        <w:t>.</w:t>
+      </w:r>
+    </w:p>
+    <w:p>
+      <w:pPr>
+        <w:ind w:left="-709"/>
+        <w:rPr>
+          <w:rFonts w:ascii="Calibri" w:eastAsia="Times New Roman" w:hAnsi="Calibri" w:cs="Calibri"/>
+          <w:color w:val="000000" w:themeColor="text1"/>
+          <w:sz w:val="26"/>
+          <w:szCs w:val="26"/>
+          <w:lang w:eastAsia="en-GB"/>
+        </w:rPr>
+      </w:pPr>
+    </w:p>
+    <w:p>
+      <w:pPr>
+        <w:ind w:left="-709"/>
+        <w:rPr>
+          <w:rFonts w:ascii="Calibri" w:eastAsia="Times New Roman" w:hAnsi="Calibri" w:cs="Calibri"/>
+          <w:color w:val="000000" w:themeColor="text1"/>
+          <w:sz w:val="26"/>
+          <w:szCs w:val="26"/>
+          <w:lang w:eastAsia="en-GB"/>
+        </w:rPr>
+      </w:pPr>
+      <w:r>
+        <w:rPr>
+          <w:rFonts w:ascii="Calibri" w:eastAsia="Times New Roman" w:hAnsi="Calibri" w:cs="Calibri"/>
+          <w:color w:val="000000" w:themeColor="text1"/>
+          <w:sz w:val="26"/>
+          <w:szCs w:val="26"/>
+          <w:lang w:eastAsia="en-GB"/>
+        </w:rPr>
+        <w:t>Intermediate experience in various Adobe Software such as Adobe X</w:t>
+      </w:r>
+      <w:r>
+        <w:rPr>
+          <w:rFonts w:ascii="Calibri" w:eastAsia="Times New Roman" w:hAnsi="Calibri" w:cs="Calibri"/>
+          <w:color w:val="000000" w:themeColor="text1"/>
+          <w:sz w:val="26"/>
+          <w:szCs w:val="26"/>
+          <w:lang w:eastAsia="en-GB"/>
+        </w:rPr>
+        <w:t>D</w:t>
+      </w:r>
+      <w:r>
+        <w:rPr>
+          <w:rFonts w:ascii="Calibri" w:eastAsia="Times New Roman" w:hAnsi="Calibri" w:cs="Calibri"/>
+          <w:color w:val="000000" w:themeColor="text1"/>
+          <w:sz w:val="26"/>
+          <w:szCs w:val="26"/>
+          <w:lang w:eastAsia="en-GB"/>
+        </w:rPr>
+        <w:t>, Adobe Illustrator, Adobe Photoshop, Adobe After Effects, Adobe Premiere Pro.</w:t>
+      </w:r>
+    </w:p>
+    <w:p>
+      <w:pPr>
+        <w:ind w:left="-709"/>
+        <w:rPr>
+          <w:rFonts w:ascii="Calibri" w:eastAsia="Times New Roman" w:hAnsi="Calibri" w:cs="Calibri"/>
+          <w:color w:val="000000" w:themeColor="text1"/>
+          <w:sz w:val="26"/>
+          <w:szCs w:val="26"/>
+          <w:lang w:eastAsia="en-GB"/>
+        </w:rPr>
+      </w:pPr>
+    </w:p>
+    <w:p>
+      <w:pPr>
+        <w:ind w:left="-709"/>
+        <w:rPr>
+          <w:rFonts w:ascii="Calibri" w:eastAsia="Times New Roman" w:hAnsi="Calibri" w:cs="Calibri"/>
+          <w:color w:val="000000" w:themeColor="text1"/>
+          <w:sz w:val="26"/>
+          <w:szCs w:val="26"/>
+          <w:lang w:eastAsia="en-GB"/>
+        </w:rPr>
+      </w:pPr>
+      <w:r>
+        <w:rPr>
+          <w:rFonts w:ascii="Calibri" w:eastAsia="Times New Roman" w:hAnsi="Calibri" w:cs="Calibri"/>
+          <w:color w:val="000000" w:themeColor="text1"/>
+          <w:sz w:val="26"/>
+          <w:szCs w:val="26"/>
+          <w:lang w:eastAsia="en-GB"/>
+        </w:rPr>
+        <w:t>Excellent</w:t>
+      </w:r>
+      <w:r>
+        <w:rPr>
+          <w:rFonts w:ascii="Calibri" w:eastAsia="Times New Roman" w:hAnsi="Calibri" w:cs="Calibri"/>
+          <w:color w:val="000000" w:themeColor="text1"/>
+          <w:sz w:val="26"/>
+          <w:szCs w:val="26"/>
+          <w:lang w:eastAsia="en-GB"/>
+        </w:rPr>
+        <w:t xml:space="preserve"> at </w:t>
+      </w:r>
+      <w:r>
+        <w:rPr>
+          <w:rFonts w:ascii="Calibri" w:eastAsia="Times New Roman" w:hAnsi="Calibri" w:cs="Calibri"/>
+          <w:color w:val="000000" w:themeColor="text1"/>
+          <w:sz w:val="26"/>
+          <w:szCs w:val="26"/>
+          <w:lang w:eastAsia="en-GB"/>
+        </w:rPr>
+        <w:t xml:space="preserve">graphic design and video editing with experience in both 2D and 3D </w:t>
+      </w:r>
+      <w:r>
+        <w:rPr>
+          <w:rFonts w:ascii="Calibri" w:eastAsia="Times New Roman" w:hAnsi="Calibri" w:cs="Calibri"/>
+          <w:color w:val="000000" w:themeColor="text1"/>
+          <w:sz w:val="26"/>
+          <w:szCs w:val="26"/>
+          <w:lang w:eastAsia="en-GB"/>
+        </w:rPr>
+        <w:t xml:space="preserve">creations using software such as Blender, </w:t>
+      </w:r>
+      <w:r>
+        <w:rPr>
+          <w:rFonts w:ascii="Calibri" w:eastAsia="Times New Roman" w:hAnsi="Calibri" w:cs="Calibri"/>
+          <w:color w:val="000000" w:themeColor="text1"/>
+          <w:sz w:val="26"/>
+          <w:szCs w:val="26"/>
+          <w:lang w:eastAsia="en-GB"/>
+        </w:rPr>
+        <w:t xml:space="preserve">Canva, </w:t>
+      </w:r>
+      <w:r>
+        <w:rPr>
+          <w:rFonts w:ascii="Calibri" w:eastAsia="Times New Roman" w:hAnsi="Calibri" w:cs="Calibri"/>
+          <w:color w:val="000000" w:themeColor="text1"/>
+          <w:sz w:val="26"/>
+          <w:szCs w:val="26"/>
+          <w:lang w:eastAsia="en-GB"/>
+        </w:rPr>
+        <w:t>Cinema 4D and Final Cut Pro.</w:t>
+      </w:r>
+    </w:p>
+    <w:p>
+      <w:pPr>
+        <w:ind w:left="-709"/>
+        <w:rPr>
+          <w:rFonts w:ascii="Calibri" w:eastAsia="Times New Roman" w:hAnsi="Calibri" w:cs="Calibri"/>
+          <w:color w:val="000000" w:themeColor="text1"/>
           <w:lang w:eastAsia="en-GB"/>
         </w:rPr>
       </w:pPr>
@@ -3105,7 +4385,6 @@
           <w:color w:val="000000" w:themeColor="text1"/>
           <w:lang w:eastAsia="en-GB"/>
         </w:rPr>
-        <w:lastRenderedPageBreak/>
         <w:t>Jan</w:t>
       </w:r>
       <w:r>
@@ -3146,17 +4425,17 @@
           <w:color w:val="000000" w:themeColor="text1"/>
           <w:lang w:eastAsia="en-GB"/>
         </w:rPr>
-        <w:t>Dec</w:t>
-      </w:r>
-      <w:r>
-        <w:rPr>
-          <w:rFonts w:ascii="Montserrat SemiBold" w:eastAsia="Times New Roman" w:hAnsi="Montserrat SemiBold" w:cs="Calibri"/>
-          <w:b/>
-          <w:bCs/>
-          <w:color w:val="000000" w:themeColor="text1"/>
-          <w:lang w:eastAsia="en-GB"/>
-        </w:rPr>
-        <w:t>, 201</w:t>
+        <w:t>Nov,</w:t>
+      </w:r>
+      <w:r>
+        <w:rPr>
+          <w:rFonts w:ascii="Montserrat SemiBold" w:eastAsia="Times New Roman" w:hAnsi="Montserrat SemiBold" w:cs="Calibri"/>
+          <w:b/>
+          <w:bCs/>
+          <w:color w:val="000000" w:themeColor="text1"/>
+          <w:lang w:eastAsia="en-GB"/>
+        </w:rPr>
+        <w:t xml:space="preserve"> 201</w:t>
       </w:r>
       <w:r>
         <w:rPr>
@@ -3382,17 +4661,19 @@
     </w:p>
     <w:p>
       <w:pPr>
-        <w:rPr>
-          <w:rFonts w:ascii="Montserrat SemiBold" w:eastAsia="Times New Roman" w:hAnsi="Montserrat SemiBold" w:cs="Calibri"/>
-          <w:b/>
-          <w:bCs/>
-          <w:color w:val="000000" w:themeColor="text1"/>
-          <w:lang w:eastAsia="en-GB"/>
-        </w:rPr>
-      </w:pPr>
-    </w:p>
-    <w:p>
-      <w:pPr>
+        <w:ind w:left="-709"/>
+        <w:rPr>
+          <w:rFonts w:ascii="Montserrat SemiBold" w:eastAsia="Times New Roman" w:hAnsi="Montserrat SemiBold" w:cs="Calibri"/>
+          <w:b/>
+          <w:bCs/>
+          <w:color w:val="000000" w:themeColor="text1"/>
+          <w:lang w:eastAsia="en-GB"/>
+        </w:rPr>
+      </w:pPr>
+    </w:p>
+    <w:p>
+      <w:pPr>
+        <w:ind w:left="-709"/>
         <w:rPr>
           <w:rFonts w:ascii="Montserrat SemiBold" w:eastAsia="Times New Roman" w:hAnsi="Montserrat SemiBold" w:cs="Calibri"/>
           <w:b/>
@@ -3739,24 +5020,6 @@
         </w:rPr>
         <w:t>B</w:t>
       </w:r>
-    </w:p>
-    <w:p>
-      <w:pPr>
-        <w:ind w:left="-709"/>
-        <w:rPr>
-          <w:rFonts w:ascii="Times New Roman" w:eastAsia="Times New Roman" w:hAnsi="Times New Roman" w:cs="Times New Roman"/>
-          <w:lang w:eastAsia="en-GB"/>
-        </w:rPr>
-      </w:pPr>
-    </w:p>
-    <w:p>
-      <w:pPr>
-        <w:ind w:left="-709"/>
-        <w:rPr>
-          <w:rFonts w:ascii="Times New Roman" w:eastAsia="Times New Roman" w:hAnsi="Times New Roman" w:cs="Times New Roman"/>
-          <w:lang w:eastAsia="en-GB"/>
-        </w:rPr>
-      </w:pPr>
     </w:p>
     <w:p>
       <w:pPr>
@@ -4109,11 +5372,6 @@
         </w:rPr>
         <w:fldChar w:fldCharType="end"/>
       </w:r>
-    </w:p>
-    <w:p>
-      <w:pPr>
-        <w:ind w:left="-709"/>
-      </w:pPr>
     </w:p>
     <w:sectPr>
       <w:headerReference w:type="default" r:id="rId12"/>

</xml_diff>